<commit_message>
alteracao do relatorio com as sugestoes do prof.
</commit_message>
<xml_diff>
--- a/tp1/redesII_trabalhoPratico1_20948_23053.docx
+++ b/tp1/redesII_trabalhoPratico1_20948_23053.docx
@@ -248,7 +248,13 @@
                                   <w:t>Graça</w:t>
                                 </w:r>
                                 <w:r>
-                                  <w:t>, nº 20948</w:t>
+                                  <w:t>, n</w:t>
+                                </w:r>
+                                <w:r>
+                                  <w:t>.</w:t>
+                                </w:r>
+                                <w:r>
+                                  <w:t>º 20948</w:t>
                                 </w:r>
                               </w:sdtContent>
                             </w:sdt>
@@ -260,7 +266,13 @@
                               <w:jc w:val="center"/>
                             </w:pPr>
                             <w:r>
-                              <w:t>Guilherme Lourenço, nº 23053</w:t>
+                              <w:t>Guilherme Lourenço, n</w:t>
+                            </w:r>
+                            <w:r>
+                              <w:t>.</w:t>
+                            </w:r>
+                            <w:r>
+                              <w:t>º 23053</w:t>
                             </w:r>
                           </w:p>
                           <w:p>
@@ -399,7 +411,13 @@
                             <w:t>Graça</w:t>
                           </w:r>
                           <w:r>
-                            <w:t>, nº 20948</w:t>
+                            <w:t>, n</w:t>
+                          </w:r>
+                          <w:r>
+                            <w:t>.</w:t>
+                          </w:r>
+                          <w:r>
+                            <w:t>º 20948</w:t>
                           </w:r>
                         </w:sdtContent>
                       </w:sdt>
@@ -411,7 +429,13 @@
                         <w:jc w:val="center"/>
                       </w:pPr>
                       <w:r>
-                        <w:t>Guilherme Lourenço, nº 23053</w:t>
+                        <w:t>Guilherme Lourenço, n</w:t>
+                      </w:r>
+                      <w:r>
+                        <w:t>.</w:t>
+                      </w:r>
+                      <w:r>
+                        <w:t>º 23053</w:t>
                       </w:r>
                     </w:p>
                     <w:p>
@@ -1046,7 +1070,7 @@
           <w:r>
             <w:fldChar w:fldCharType="separate"/>
           </w:r>
-          <w:hyperlink w:anchor="_Toc99046768" w:history="1">
+          <w:hyperlink w:anchor="_Toc99128015" w:history="1">
             <w:r>
               <w:rPr>
                 <w:rStyle w:val="Hyperlink"/>
@@ -1073,7 +1097,7 @@
                 <w:noProof/>
                 <w:webHidden/>
               </w:rPr>
-              <w:instrText xml:space="preserve"> PAGEREF _Toc99046768 \h </w:instrText>
+              <w:instrText xml:space="preserve"> PAGEREF _Toc99128015 \h </w:instrText>
             </w:r>
             <w:r>
               <w:rPr>
@@ -1116,7 +1140,7 @@
               <w:szCs w:val="22"/>
             </w:rPr>
           </w:pPr>
-          <w:hyperlink w:anchor="_Toc99046769" w:history="1">
+          <w:hyperlink w:anchor="_Toc99128016" w:history="1">
             <w:r>
               <w:rPr>
                 <w:rStyle w:val="Hyperlink"/>
@@ -1143,7 +1167,7 @@
                 <w:noProof/>
                 <w:webHidden/>
               </w:rPr>
-              <w:instrText xml:space="preserve"> PAGEREF _Toc99046769 \h </w:instrText>
+              <w:instrText xml:space="preserve"> PAGEREF _Toc99128016 \h </w:instrText>
             </w:r>
             <w:r>
               <w:rPr>
@@ -1186,7 +1210,7 @@
               <w:szCs w:val="22"/>
             </w:rPr>
           </w:pPr>
-          <w:hyperlink w:anchor="_Toc99046770" w:history="1">
+          <w:hyperlink w:anchor="_Toc99128017" w:history="1">
             <w:r>
               <w:rPr>
                 <w:rStyle w:val="Hyperlink"/>
@@ -1214,7 +1238,7 @@
                 <w:noProof/>
                 <w:webHidden/>
               </w:rPr>
-              <w:instrText xml:space="preserve"> PAGEREF _Toc99046770 \h </w:instrText>
+              <w:instrText xml:space="preserve"> PAGEREF _Toc99128017 \h </w:instrText>
             </w:r>
             <w:r>
               <w:rPr>
@@ -1257,7 +1281,7 @@
               <w:szCs w:val="22"/>
             </w:rPr>
           </w:pPr>
-          <w:hyperlink w:anchor="_Toc99046771" w:history="1">
+          <w:hyperlink w:anchor="_Toc99128018" w:history="1">
             <w:r>
               <w:rPr>
                 <w:rStyle w:val="Hyperlink"/>
@@ -1285,7 +1309,7 @@
                 <w:noProof/>
                 <w:webHidden/>
               </w:rPr>
-              <w:instrText xml:space="preserve"> PAGEREF _Toc99046771 \h </w:instrText>
+              <w:instrText xml:space="preserve"> PAGEREF _Toc99128018 \h </w:instrText>
             </w:r>
             <w:r>
               <w:rPr>
@@ -1328,7 +1352,7 @@
               <w:szCs w:val="22"/>
             </w:rPr>
           </w:pPr>
-          <w:hyperlink w:anchor="_Toc99046772" w:history="1">
+          <w:hyperlink w:anchor="_Toc99128019" w:history="1">
             <w:r>
               <w:rPr>
                 <w:rStyle w:val="Hyperlink"/>
@@ -1356,7 +1380,7 @@
                 <w:noProof/>
                 <w:webHidden/>
               </w:rPr>
-              <w:instrText xml:space="preserve"> PAGEREF _Toc99046772 \h </w:instrText>
+              <w:instrText xml:space="preserve"> PAGEREF _Toc99128019 \h </w:instrText>
             </w:r>
             <w:r>
               <w:rPr>
@@ -1399,7 +1423,7 @@
               <w:szCs w:val="22"/>
             </w:rPr>
           </w:pPr>
-          <w:hyperlink w:anchor="_Toc99046773" w:history="1">
+          <w:hyperlink w:anchor="_Toc99128020" w:history="1">
             <w:r>
               <w:rPr>
                 <w:rStyle w:val="Hyperlink"/>
@@ -1426,7 +1450,7 @@
                 <w:noProof/>
                 <w:webHidden/>
               </w:rPr>
-              <w:instrText xml:space="preserve"> PAGEREF _Toc99046773 \h </w:instrText>
+              <w:instrText xml:space="preserve"> PAGEREF _Toc99128020 \h </w:instrText>
             </w:r>
             <w:r>
               <w:rPr>
@@ -1469,7 +1493,7 @@
               <w:szCs w:val="22"/>
             </w:rPr>
           </w:pPr>
-          <w:hyperlink w:anchor="_Toc99046774" w:history="1">
+          <w:hyperlink w:anchor="_Toc99128021" w:history="1">
             <w:r>
               <w:rPr>
                 <w:rStyle w:val="Hyperlink"/>
@@ -1496,7 +1520,7 @@
                 <w:noProof/>
                 <w:webHidden/>
               </w:rPr>
-              <w:instrText xml:space="preserve"> PAGEREF _Toc99046774 \h </w:instrText>
+              <w:instrText xml:space="preserve"> PAGEREF _Toc99128021 \h </w:instrText>
             </w:r>
             <w:r>
               <w:rPr>
@@ -1539,7 +1563,7 @@
               <w:szCs w:val="22"/>
             </w:rPr>
           </w:pPr>
-          <w:hyperlink w:anchor="_Toc99046775" w:history="1">
+          <w:hyperlink w:anchor="_Toc99128022" w:history="1">
             <w:r>
               <w:rPr>
                 <w:rStyle w:val="Hyperlink"/>
@@ -1567,7 +1591,7 @@
                 <w:noProof/>
                 <w:webHidden/>
               </w:rPr>
-              <w:instrText xml:space="preserve"> PAGEREF _Toc99046775 \h </w:instrText>
+              <w:instrText xml:space="preserve"> PAGEREF _Toc99128022 \h </w:instrText>
             </w:r>
             <w:r>
               <w:rPr>
@@ -1610,7 +1634,7 @@
               <w:szCs w:val="22"/>
             </w:rPr>
           </w:pPr>
-          <w:hyperlink w:anchor="_Toc99046776" w:history="1">
+          <w:hyperlink w:anchor="_Toc99128023" w:history="1">
             <w:r>
               <w:rPr>
                 <w:rStyle w:val="Hyperlink"/>
@@ -1637,7 +1661,7 @@
                 <w:noProof/>
                 <w:webHidden/>
               </w:rPr>
-              <w:instrText xml:space="preserve"> PAGEREF _Toc99046776 \h </w:instrText>
+              <w:instrText xml:space="preserve"> PAGEREF _Toc99128023 \h </w:instrText>
             </w:r>
             <w:r>
               <w:rPr>
@@ -1680,7 +1704,7 @@
               <w:szCs w:val="22"/>
             </w:rPr>
           </w:pPr>
-          <w:hyperlink w:anchor="_Toc99046777" w:history="1">
+          <w:hyperlink w:anchor="_Toc99128024" w:history="1">
             <w:r>
               <w:rPr>
                 <w:rStyle w:val="Hyperlink"/>
@@ -1707,7 +1731,7 @@
                 <w:noProof/>
                 <w:webHidden/>
               </w:rPr>
-              <w:instrText xml:space="preserve"> PAGEREF _Toc99046777 \h </w:instrText>
+              <w:instrText xml:space="preserve"> PAGEREF _Toc99128024 \h </w:instrText>
             </w:r>
             <w:r>
               <w:rPr>
@@ -1750,7 +1774,7 @@
               <w:szCs w:val="22"/>
             </w:rPr>
           </w:pPr>
-          <w:hyperlink w:anchor="_Toc99046778" w:history="1">
+          <w:hyperlink w:anchor="_Toc99128025" w:history="1">
             <w:r>
               <w:rPr>
                 <w:rStyle w:val="Hyperlink"/>
@@ -1793,7 +1817,7 @@
                 <w:noProof/>
                 <w:webHidden/>
               </w:rPr>
-              <w:instrText xml:space="preserve"> PAGEREF _Toc99046778 \h </w:instrText>
+              <w:instrText xml:space="preserve"> PAGEREF _Toc99128025 \h </w:instrText>
             </w:r>
             <w:r>
               <w:rPr>
@@ -1836,7 +1860,7 @@
               <w:szCs w:val="22"/>
             </w:rPr>
           </w:pPr>
-          <w:hyperlink w:anchor="_Toc99046779" w:history="1">
+          <w:hyperlink w:anchor="_Toc99128026" w:history="1">
             <w:r>
               <w:rPr>
                 <w:rStyle w:val="Hyperlink"/>
@@ -1863,7 +1887,7 @@
                 <w:noProof/>
                 <w:webHidden/>
               </w:rPr>
-              <w:instrText xml:space="preserve"> PAGEREF _Toc99046779 \h </w:instrText>
+              <w:instrText xml:space="preserve"> PAGEREF _Toc99128026 \h </w:instrText>
             </w:r>
             <w:r>
               <w:rPr>
@@ -1906,7 +1930,7 @@
               <w:szCs w:val="22"/>
             </w:rPr>
           </w:pPr>
-          <w:hyperlink w:anchor="_Toc99046780" w:history="1">
+          <w:hyperlink w:anchor="_Toc99128027" w:history="1">
             <w:r>
               <w:rPr>
                 <w:rStyle w:val="Hyperlink"/>
@@ -1958,7 +1982,7 @@
                 <w:noProof/>
                 <w:webHidden/>
               </w:rPr>
-              <w:instrText xml:space="preserve"> PAGEREF _Toc99046780 \h </w:instrText>
+              <w:instrText xml:space="preserve"> PAGEREF _Toc99128027 \h </w:instrText>
             </w:r>
             <w:r>
               <w:rPr>
@@ -2001,7 +2025,7 @@
               <w:szCs w:val="22"/>
             </w:rPr>
           </w:pPr>
-          <w:hyperlink w:anchor="_Toc99046781" w:history="1">
+          <w:hyperlink w:anchor="_Toc99128028" w:history="1">
             <w:r>
               <w:rPr>
                 <w:rStyle w:val="Hyperlink"/>
@@ -2053,7 +2077,7 @@
                 <w:noProof/>
                 <w:webHidden/>
               </w:rPr>
-              <w:instrText xml:space="preserve"> PAGEREF _Toc99046781 \h </w:instrText>
+              <w:instrText xml:space="preserve"> PAGEREF _Toc99128028 \h </w:instrText>
             </w:r>
             <w:r>
               <w:rPr>
@@ -2096,7 +2120,7 @@
               <w:szCs w:val="22"/>
             </w:rPr>
           </w:pPr>
-          <w:hyperlink w:anchor="_Toc99046782" w:history="1">
+          <w:hyperlink w:anchor="_Toc99128029" w:history="1">
             <w:r>
               <w:rPr>
                 <w:rStyle w:val="Hyperlink"/>
@@ -2142,7 +2166,7 @@
                 <w:noProof/>
                 <w:webHidden/>
               </w:rPr>
-              <w:instrText xml:space="preserve"> PAGEREF _Toc99046782 \h </w:instrText>
+              <w:instrText xml:space="preserve"> PAGEREF _Toc99128029 \h </w:instrText>
             </w:r>
             <w:r>
               <w:rPr>
@@ -2185,7 +2209,7 @@
               <w:szCs w:val="22"/>
             </w:rPr>
           </w:pPr>
-          <w:hyperlink w:anchor="_Toc99046783" w:history="1">
+          <w:hyperlink w:anchor="_Toc99128030" w:history="1">
             <w:r>
               <w:rPr>
                 <w:rStyle w:val="Hyperlink"/>
@@ -2212,7 +2236,7 @@
                 <w:noProof/>
                 <w:webHidden/>
               </w:rPr>
-              <w:instrText xml:space="preserve"> PAGEREF _Toc99046783 \h </w:instrText>
+              <w:instrText xml:space="preserve"> PAGEREF _Toc99128030 \h </w:instrText>
             </w:r>
             <w:r>
               <w:rPr>
@@ -2255,7 +2279,7 @@
               <w:szCs w:val="22"/>
             </w:rPr>
           </w:pPr>
-          <w:hyperlink w:anchor="_Toc99046784" w:history="1">
+          <w:hyperlink w:anchor="_Toc99128031" w:history="1">
             <w:r>
               <w:rPr>
                 <w:rStyle w:val="Hyperlink"/>
@@ -2298,7 +2322,7 @@
                 <w:noProof/>
                 <w:webHidden/>
               </w:rPr>
-              <w:instrText xml:space="preserve"> PAGEREF _Toc99046784 \h </w:instrText>
+              <w:instrText xml:space="preserve"> PAGEREF _Toc99128031 \h </w:instrText>
             </w:r>
             <w:r>
               <w:rPr>
@@ -2341,7 +2365,7 @@
               <w:szCs w:val="22"/>
             </w:rPr>
           </w:pPr>
-          <w:hyperlink w:anchor="_Toc99046785" w:history="1">
+          <w:hyperlink w:anchor="_Toc99128032" w:history="1">
             <w:r>
               <w:rPr>
                 <w:rStyle w:val="Hyperlink"/>
@@ -2384,7 +2408,7 @@
                 <w:noProof/>
                 <w:webHidden/>
               </w:rPr>
-              <w:instrText xml:space="preserve"> PAGEREF _Toc99046785 \h </w:instrText>
+              <w:instrText xml:space="preserve"> PAGEREF _Toc99128032 \h </w:instrText>
             </w:r>
             <w:r>
               <w:rPr>
@@ -2427,7 +2451,7 @@
               <w:szCs w:val="22"/>
             </w:rPr>
           </w:pPr>
-          <w:hyperlink w:anchor="_Toc99046786" w:history="1">
+          <w:hyperlink w:anchor="_Toc99128033" w:history="1">
             <w:r>
               <w:rPr>
                 <w:rStyle w:val="Hyperlink"/>
@@ -2463,7 +2487,7 @@
                 <w:noProof/>
                 <w:webHidden/>
               </w:rPr>
-              <w:instrText xml:space="preserve"> PAGEREF _Toc99046786 \h </w:instrText>
+              <w:instrText xml:space="preserve"> PAGEREF _Toc99128033 \h </w:instrText>
             </w:r>
             <w:r>
               <w:rPr>
@@ -2506,7 +2530,7 @@
               <w:szCs w:val="22"/>
             </w:rPr>
           </w:pPr>
-          <w:hyperlink w:anchor="_Toc99046787" w:history="1">
+          <w:hyperlink w:anchor="_Toc99128034" w:history="1">
             <w:r>
               <w:rPr>
                 <w:rStyle w:val="Hyperlink"/>
@@ -2549,7 +2573,7 @@
                 <w:noProof/>
                 <w:webHidden/>
               </w:rPr>
-              <w:instrText xml:space="preserve"> PAGEREF _Toc99046787 \h </w:instrText>
+              <w:instrText xml:space="preserve"> PAGEREF _Toc99128034 \h </w:instrText>
             </w:r>
             <w:r>
               <w:rPr>
@@ -2592,7 +2616,7 @@
               <w:szCs w:val="22"/>
             </w:rPr>
           </w:pPr>
-          <w:hyperlink w:anchor="_Toc99046788" w:history="1">
+          <w:hyperlink w:anchor="_Toc99128035" w:history="1">
             <w:r>
               <w:rPr>
                 <w:rStyle w:val="Hyperlink"/>
@@ -2629,7 +2653,7 @@
                 <w:noProof/>
                 <w:webHidden/>
               </w:rPr>
-              <w:instrText xml:space="preserve"> PAGEREF _Toc99046788 \h </w:instrText>
+              <w:instrText xml:space="preserve"> PAGEREF _Toc99128035 \h </w:instrText>
             </w:r>
             <w:r>
               <w:rPr>
@@ -2672,7 +2696,7 @@
               <w:szCs w:val="22"/>
             </w:rPr>
           </w:pPr>
-          <w:hyperlink w:anchor="_Toc99046789" w:history="1">
+          <w:hyperlink w:anchor="_Toc99128036" w:history="1">
             <w:r>
               <w:rPr>
                 <w:rStyle w:val="Hyperlink"/>
@@ -2699,7 +2723,7 @@
                 <w:noProof/>
                 <w:webHidden/>
               </w:rPr>
-              <w:instrText xml:space="preserve"> PAGEREF _Toc99046789 \h </w:instrText>
+              <w:instrText xml:space="preserve"> PAGEREF _Toc99128036 \h </w:instrText>
             </w:r>
             <w:r>
               <w:rPr>
@@ -2742,7 +2766,7 @@
               <w:szCs w:val="22"/>
             </w:rPr>
           </w:pPr>
-          <w:hyperlink w:anchor="_Toc99046790" w:history="1">
+          <w:hyperlink w:anchor="_Toc99128037" w:history="1">
             <w:r>
               <w:rPr>
                 <w:rStyle w:val="Hyperlink"/>
@@ -2770,7 +2794,7 @@
                 <w:noProof/>
                 <w:webHidden/>
               </w:rPr>
-              <w:instrText xml:space="preserve"> PAGEREF _Toc99046790 \h </w:instrText>
+              <w:instrText xml:space="preserve"> PAGEREF _Toc99128037 \h </w:instrText>
             </w:r>
             <w:r>
               <w:rPr>
@@ -2813,7 +2837,7 @@
               <w:szCs w:val="22"/>
             </w:rPr>
           </w:pPr>
-          <w:hyperlink w:anchor="_Toc99046791" w:history="1">
+          <w:hyperlink w:anchor="_Toc99128038" w:history="1">
             <w:r>
               <w:rPr>
                 <w:rStyle w:val="Hyperlink"/>
@@ -2841,7 +2865,7 @@
                 <w:noProof/>
                 <w:webHidden/>
               </w:rPr>
-              <w:instrText xml:space="preserve"> PAGEREF _Toc99046791 \h </w:instrText>
+              <w:instrText xml:space="preserve"> PAGEREF _Toc99128038 \h </w:instrText>
             </w:r>
             <w:r>
               <w:rPr>
@@ -2884,7 +2908,7 @@
               <w:szCs w:val="22"/>
             </w:rPr>
           </w:pPr>
-          <w:hyperlink w:anchor="_Toc99046792" w:history="1">
+          <w:hyperlink w:anchor="_Toc99128039" w:history="1">
             <w:r>
               <w:rPr>
                 <w:rStyle w:val="Hyperlink"/>
@@ -2912,7 +2936,7 @@
                 <w:noProof/>
                 <w:webHidden/>
               </w:rPr>
-              <w:instrText xml:space="preserve"> PAGEREF _Toc99046792 \h </w:instrText>
+              <w:instrText xml:space="preserve"> PAGEREF _Toc99128039 \h </w:instrText>
             </w:r>
             <w:r>
               <w:rPr>
@@ -2955,7 +2979,7 @@
               <w:szCs w:val="22"/>
             </w:rPr>
           </w:pPr>
-          <w:hyperlink w:anchor="_Toc99046793" w:history="1">
+          <w:hyperlink w:anchor="_Toc99128040" w:history="1">
             <w:r>
               <w:rPr>
                 <w:rStyle w:val="Hyperlink"/>
@@ -2982,7 +3006,7 @@
                 <w:noProof/>
                 <w:webHidden/>
               </w:rPr>
-              <w:instrText xml:space="preserve"> PAGEREF _Toc99046793 \h </w:instrText>
+              <w:instrText xml:space="preserve"> PAGEREF _Toc99128040 \h </w:instrText>
             </w:r>
             <w:r>
               <w:rPr>
@@ -3025,7 +3049,7 @@
               <w:szCs w:val="22"/>
             </w:rPr>
           </w:pPr>
-          <w:hyperlink w:anchor="_Toc99046794" w:history="1">
+          <w:hyperlink w:anchor="_Toc99128041" w:history="1">
             <w:r>
               <w:rPr>
                 <w:rStyle w:val="Hyperlink"/>
@@ -3068,7 +3092,7 @@
                 <w:noProof/>
                 <w:webHidden/>
               </w:rPr>
-              <w:instrText xml:space="preserve"> PAGEREF _Toc99046794 \h </w:instrText>
+              <w:instrText xml:space="preserve"> PAGEREF _Toc99128041 \h </w:instrText>
             </w:r>
             <w:r>
               <w:rPr>
@@ -3111,7 +3135,7 @@
               <w:szCs w:val="22"/>
             </w:rPr>
           </w:pPr>
-          <w:hyperlink w:anchor="_Toc99046795" w:history="1">
+          <w:hyperlink w:anchor="_Toc99128042" w:history="1">
             <w:r>
               <w:rPr>
                 <w:rStyle w:val="Hyperlink"/>
@@ -3157,7 +3181,7 @@
                 <w:noProof/>
                 <w:webHidden/>
               </w:rPr>
-              <w:instrText xml:space="preserve"> PAGEREF _Toc99046795 \h </w:instrText>
+              <w:instrText xml:space="preserve"> PAGEREF _Toc99128042 \h </w:instrText>
             </w:r>
             <w:r>
               <w:rPr>
@@ -3200,7 +3224,7 @@
               <w:szCs w:val="22"/>
             </w:rPr>
           </w:pPr>
-          <w:hyperlink w:anchor="_Toc99046796" w:history="1">
+          <w:hyperlink w:anchor="_Toc99128043" w:history="1">
             <w:r>
               <w:rPr>
                 <w:rStyle w:val="Hyperlink"/>
@@ -3243,7 +3267,7 @@
                 <w:noProof/>
                 <w:webHidden/>
               </w:rPr>
-              <w:instrText xml:space="preserve"> PAGEREF _Toc99046796 \h </w:instrText>
+              <w:instrText xml:space="preserve"> PAGEREF _Toc99128043 \h </w:instrText>
             </w:r>
             <w:r>
               <w:rPr>
@@ -3286,7 +3310,7 @@
               <w:szCs w:val="22"/>
             </w:rPr>
           </w:pPr>
-          <w:hyperlink w:anchor="_Toc99046797" w:history="1">
+          <w:hyperlink w:anchor="_Toc99128044" w:history="1">
             <w:r>
               <w:rPr>
                 <w:rStyle w:val="Hyperlink"/>
@@ -3323,7 +3347,7 @@
                 <w:noProof/>
                 <w:webHidden/>
               </w:rPr>
-              <w:instrText xml:space="preserve"> PAGEREF _Toc99046797 \h </w:instrText>
+              <w:instrText xml:space="preserve"> PAGEREF _Toc99128044 \h </w:instrText>
             </w:r>
             <w:r>
               <w:rPr>
@@ -3366,7 +3390,7 @@
               <w:szCs w:val="22"/>
             </w:rPr>
           </w:pPr>
-          <w:hyperlink w:anchor="_Toc99046798" w:history="1">
+          <w:hyperlink w:anchor="_Toc99128045" w:history="1">
             <w:r>
               <w:rPr>
                 <w:rStyle w:val="Hyperlink"/>
@@ -3418,7 +3442,7 @@
                 <w:noProof/>
                 <w:webHidden/>
               </w:rPr>
-              <w:instrText xml:space="preserve"> PAGEREF _Toc99046798 \h </w:instrText>
+              <w:instrText xml:space="preserve"> PAGEREF _Toc99128045 \h </w:instrText>
             </w:r>
             <w:r>
               <w:rPr>
@@ -3461,7 +3485,7 @@
               <w:szCs w:val="22"/>
             </w:rPr>
           </w:pPr>
-          <w:hyperlink w:anchor="_Toc99046799" w:history="1">
+          <w:hyperlink w:anchor="_Toc99128046" w:history="1">
             <w:r>
               <w:rPr>
                 <w:rStyle w:val="Hyperlink"/>
@@ -3504,7 +3528,7 @@
                 <w:noProof/>
                 <w:webHidden/>
               </w:rPr>
-              <w:instrText xml:space="preserve"> PAGEREF _Toc99046799 \h </w:instrText>
+              <w:instrText xml:space="preserve"> PAGEREF _Toc99128046 \h </w:instrText>
             </w:r>
             <w:r>
               <w:rPr>
@@ -3547,7 +3571,7 @@
               <w:szCs w:val="22"/>
             </w:rPr>
           </w:pPr>
-          <w:hyperlink w:anchor="_Toc99046800" w:history="1">
+          <w:hyperlink w:anchor="_Toc99128047" w:history="1">
             <w:r>
               <w:rPr>
                 <w:rStyle w:val="Hyperlink"/>
@@ -3583,7 +3607,7 @@
                 <w:noProof/>
                 <w:webHidden/>
               </w:rPr>
-              <w:instrText xml:space="preserve"> PAGEREF _Toc99046800 \h </w:instrText>
+              <w:instrText xml:space="preserve"> PAGEREF _Toc99128047 \h </w:instrText>
             </w:r>
             <w:r>
               <w:rPr>
@@ -3626,7 +3650,7 @@
               <w:szCs w:val="22"/>
             </w:rPr>
           </w:pPr>
-          <w:hyperlink w:anchor="_Toc99046801" w:history="1">
+          <w:hyperlink w:anchor="_Toc99128048" w:history="1">
             <w:r>
               <w:rPr>
                 <w:rStyle w:val="Hyperlink"/>
@@ -3669,7 +3693,7 @@
                 <w:noProof/>
                 <w:webHidden/>
               </w:rPr>
-              <w:instrText xml:space="preserve"> PAGEREF _Toc99046801 \h </w:instrText>
+              <w:instrText xml:space="preserve"> PAGEREF _Toc99128048 \h </w:instrText>
             </w:r>
             <w:r>
               <w:rPr>
@@ -3712,7 +3736,7 @@
               <w:szCs w:val="22"/>
             </w:rPr>
           </w:pPr>
-          <w:hyperlink w:anchor="_Toc99046802" w:history="1">
+          <w:hyperlink w:anchor="_Toc99128049" w:history="1">
             <w:r>
               <w:rPr>
                 <w:rStyle w:val="Hyperlink"/>
@@ -3749,7 +3773,7 @@
                 <w:noProof/>
                 <w:webHidden/>
               </w:rPr>
-              <w:instrText xml:space="preserve"> PAGEREF _Toc99046802 \h </w:instrText>
+              <w:instrText xml:space="preserve"> PAGEREF _Toc99128049 \h </w:instrText>
             </w:r>
             <w:r>
               <w:rPr>
@@ -3792,7 +3816,7 @@
               <w:szCs w:val="22"/>
             </w:rPr>
           </w:pPr>
-          <w:hyperlink w:anchor="_Toc99046803" w:history="1">
+          <w:hyperlink w:anchor="_Toc99128050" w:history="1">
             <w:r>
               <w:rPr>
                 <w:rStyle w:val="Hyperlink"/>
@@ -3820,7 +3844,7 @@
                 <w:noProof/>
                 <w:webHidden/>
               </w:rPr>
-              <w:instrText xml:space="preserve"> PAGEREF _Toc99046803 \h </w:instrText>
+              <w:instrText xml:space="preserve"> PAGEREF _Toc99128050 \h </w:instrText>
             </w:r>
             <w:r>
               <w:rPr>
@@ -3863,7 +3887,7 @@
               <w:szCs w:val="22"/>
             </w:rPr>
           </w:pPr>
-          <w:hyperlink w:anchor="_Toc99046804" w:history="1">
+          <w:hyperlink w:anchor="_Toc99128051" w:history="1">
             <w:r>
               <w:rPr>
                 <w:rStyle w:val="Hyperlink"/>
@@ -3906,7 +3930,7 @@
                 <w:noProof/>
                 <w:webHidden/>
               </w:rPr>
-              <w:instrText xml:space="preserve"> PAGEREF _Toc99046804 \h </w:instrText>
+              <w:instrText xml:space="preserve"> PAGEREF _Toc99128051 \h </w:instrText>
             </w:r>
             <w:r>
               <w:rPr>
@@ -3949,7 +3973,7 @@
               <w:szCs w:val="22"/>
             </w:rPr>
           </w:pPr>
-          <w:hyperlink w:anchor="_Toc99046805" w:history="1">
+          <w:hyperlink w:anchor="_Toc99128052" w:history="1">
             <w:r>
               <w:rPr>
                 <w:rStyle w:val="Hyperlink"/>
@@ -3992,7 +4016,7 @@
                 <w:noProof/>
                 <w:webHidden/>
               </w:rPr>
-              <w:instrText xml:space="preserve"> PAGEREF _Toc99046805 \h </w:instrText>
+              <w:instrText xml:space="preserve"> PAGEREF _Toc99128052 \h </w:instrText>
             </w:r>
             <w:r>
               <w:rPr>
@@ -4035,7 +4059,7 @@
               <w:szCs w:val="22"/>
             </w:rPr>
           </w:pPr>
-          <w:hyperlink w:anchor="_Toc99046806" w:history="1">
+          <w:hyperlink w:anchor="_Toc99128053" w:history="1">
             <w:r>
               <w:rPr>
                 <w:rStyle w:val="Hyperlink"/>
@@ -4072,7 +4096,7 @@
                 <w:noProof/>
                 <w:webHidden/>
               </w:rPr>
-              <w:instrText xml:space="preserve"> PAGEREF _Toc99046806 \h </w:instrText>
+              <w:instrText xml:space="preserve"> PAGEREF _Toc99128053 \h </w:instrText>
             </w:r>
             <w:r>
               <w:rPr>
@@ -4115,7 +4139,7 @@
               <w:szCs w:val="22"/>
             </w:rPr>
           </w:pPr>
-          <w:hyperlink w:anchor="_Toc99046807" w:history="1">
+          <w:hyperlink w:anchor="_Toc99128054" w:history="1">
             <w:r>
               <w:rPr>
                 <w:rStyle w:val="Hyperlink"/>
@@ -4142,7 +4166,7 @@
                 <w:noProof/>
                 <w:webHidden/>
               </w:rPr>
-              <w:instrText xml:space="preserve"> PAGEREF _Toc99046807 \h </w:instrText>
+              <w:instrText xml:space="preserve"> PAGEREF _Toc99128054 \h </w:instrText>
             </w:r>
             <w:r>
               <w:rPr>
@@ -4185,7 +4209,7 @@
               <w:szCs w:val="22"/>
             </w:rPr>
           </w:pPr>
-          <w:hyperlink w:anchor="_Toc99046808" w:history="1">
+          <w:hyperlink w:anchor="_Toc99128055" w:history="1">
             <w:r>
               <w:rPr>
                 <w:rStyle w:val="Hyperlink"/>
@@ -4229,7 +4253,7 @@
                 <w:noProof/>
                 <w:webHidden/>
               </w:rPr>
-              <w:instrText xml:space="preserve"> PAGEREF _Toc99046808 \h </w:instrText>
+              <w:instrText xml:space="preserve"> PAGEREF _Toc99128055 \h </w:instrText>
             </w:r>
             <w:r>
               <w:rPr>
@@ -4272,7 +4296,7 @@
               <w:szCs w:val="22"/>
             </w:rPr>
           </w:pPr>
-          <w:hyperlink w:anchor="_Toc99046809" w:history="1">
+          <w:hyperlink w:anchor="_Toc99128056" w:history="1">
             <w:r>
               <w:rPr>
                 <w:rStyle w:val="Hyperlink"/>
@@ -4299,7 +4323,7 @@
                 <w:noProof/>
                 <w:webHidden/>
               </w:rPr>
-              <w:instrText xml:space="preserve"> PAGEREF _Toc99046809 \h </w:instrText>
+              <w:instrText xml:space="preserve"> PAGEREF _Toc99128056 \h </w:instrText>
             </w:r>
             <w:r>
               <w:rPr>
@@ -4342,7 +4366,7 @@
               <w:szCs w:val="22"/>
             </w:rPr>
           </w:pPr>
-          <w:hyperlink w:anchor="_Toc99046810" w:history="1">
+          <w:hyperlink w:anchor="_Toc99128057" w:history="1">
             <w:r>
               <w:rPr>
                 <w:rStyle w:val="Hyperlink"/>
@@ -4370,7 +4394,7 @@
                 <w:noProof/>
                 <w:webHidden/>
               </w:rPr>
-              <w:instrText xml:space="preserve"> PAGEREF _Toc99046810 \h </w:instrText>
+              <w:instrText xml:space="preserve"> PAGEREF _Toc99128057 \h </w:instrText>
             </w:r>
             <w:r>
               <w:rPr>
@@ -4413,7 +4437,7 @@
               <w:szCs w:val="22"/>
             </w:rPr>
           </w:pPr>
-          <w:hyperlink w:anchor="_Toc99046811" w:history="1">
+          <w:hyperlink w:anchor="_Toc99128058" w:history="1">
             <w:r>
               <w:rPr>
                 <w:rStyle w:val="Hyperlink"/>
@@ -4441,7 +4465,7 @@
                 <w:noProof/>
                 <w:webHidden/>
               </w:rPr>
-              <w:instrText xml:space="preserve"> PAGEREF _Toc99046811 \h </w:instrText>
+              <w:instrText xml:space="preserve"> PAGEREF _Toc99128058 \h </w:instrText>
             </w:r>
             <w:r>
               <w:rPr>
@@ -4484,7 +4508,7 @@
               <w:szCs w:val="22"/>
             </w:rPr>
           </w:pPr>
-          <w:hyperlink w:anchor="_Toc99046812" w:history="1">
+          <w:hyperlink w:anchor="_Toc99128059" w:history="1">
             <w:r>
               <w:rPr>
                 <w:rStyle w:val="Hyperlink"/>
@@ -4512,7 +4536,7 @@
                 <w:noProof/>
                 <w:webHidden/>
               </w:rPr>
-              <w:instrText xml:space="preserve"> PAGEREF _Toc99046812 \h </w:instrText>
+              <w:instrText xml:space="preserve"> PAGEREF _Toc99128059 \h </w:instrText>
             </w:r>
             <w:r>
               <w:rPr>
@@ -4555,7 +4579,7 @@
               <w:szCs w:val="22"/>
             </w:rPr>
           </w:pPr>
-          <w:hyperlink w:anchor="_Toc99046813" w:history="1">
+          <w:hyperlink w:anchor="_Toc99128060" w:history="1">
             <w:r>
               <w:rPr>
                 <w:rStyle w:val="Hyperlink"/>
@@ -4601,7 +4625,7 @@
                 <w:noProof/>
                 <w:webHidden/>
               </w:rPr>
-              <w:instrText xml:space="preserve"> PAGEREF _Toc99046813 \h </w:instrText>
+              <w:instrText xml:space="preserve"> PAGEREF _Toc99128060 \h </w:instrText>
             </w:r>
             <w:r>
               <w:rPr>
@@ -4644,7 +4668,7 @@
               <w:szCs w:val="22"/>
             </w:rPr>
           </w:pPr>
-          <w:hyperlink w:anchor="_Toc99046814" w:history="1">
+          <w:hyperlink w:anchor="_Toc99128061" w:history="1">
             <w:r>
               <w:rPr>
                 <w:rStyle w:val="Hyperlink"/>
@@ -4687,7 +4711,7 @@
                 <w:noProof/>
                 <w:webHidden/>
               </w:rPr>
-              <w:instrText xml:space="preserve"> PAGEREF _Toc99046814 \h </w:instrText>
+              <w:instrText xml:space="preserve"> PAGEREF _Toc99128061 \h </w:instrText>
             </w:r>
             <w:r>
               <w:rPr>
@@ -4730,7 +4754,7 @@
               <w:szCs w:val="22"/>
             </w:rPr>
           </w:pPr>
-          <w:hyperlink w:anchor="_Toc99046815" w:history="1">
+          <w:hyperlink w:anchor="_Toc99128062" w:history="1">
             <w:r>
               <w:rPr>
                 <w:rStyle w:val="Hyperlink"/>
@@ -4767,7 +4791,7 @@
                 <w:noProof/>
                 <w:webHidden/>
               </w:rPr>
-              <w:instrText xml:space="preserve"> PAGEREF _Toc99046815 \h </w:instrText>
+              <w:instrText xml:space="preserve"> PAGEREF _Toc99128062 \h </w:instrText>
             </w:r>
             <w:r>
               <w:rPr>
@@ -4810,7 +4834,7 @@
               <w:szCs w:val="22"/>
             </w:rPr>
           </w:pPr>
-          <w:hyperlink w:anchor="_Toc99046816" w:history="1">
+          <w:hyperlink w:anchor="_Toc99128063" w:history="1">
             <w:r>
               <w:rPr>
                 <w:rStyle w:val="Hyperlink"/>
@@ -4837,7 +4861,7 @@
                 <w:noProof/>
                 <w:webHidden/>
               </w:rPr>
-              <w:instrText xml:space="preserve"> PAGEREF _Toc99046816 \h </w:instrText>
+              <w:instrText xml:space="preserve"> PAGEREF _Toc99128063 \h </w:instrText>
             </w:r>
             <w:r>
               <w:rPr>
@@ -4880,7 +4904,7 @@
               <w:szCs w:val="22"/>
             </w:rPr>
           </w:pPr>
-          <w:hyperlink w:anchor="_Toc99046817" w:history="1">
+          <w:hyperlink w:anchor="_Toc99128064" w:history="1">
             <w:r>
               <w:rPr>
                 <w:rStyle w:val="Hyperlink"/>
@@ -4907,7 +4931,7 @@
                 <w:noProof/>
                 <w:webHidden/>
               </w:rPr>
-              <w:instrText xml:space="preserve"> PAGEREF _Toc99046817 \h </w:instrText>
+              <w:instrText xml:space="preserve"> PAGEREF _Toc99128064 \h </w:instrText>
             </w:r>
             <w:r>
               <w:rPr>
@@ -4928,6 +4952,76 @@
                 <w:webHidden/>
               </w:rPr>
               <w:t>23</w:t>
+            </w:r>
+            <w:r>
+              <w:rPr>
+                <w:noProof/>
+                <w:webHidden/>
+              </w:rPr>
+              <w:fldChar w:fldCharType="end"/>
+            </w:r>
+          </w:hyperlink>
+        </w:p>
+        <w:p>
+          <w:pPr>
+            <w:pStyle w:val="TOC1"/>
+            <w:rPr>
+              <w:rFonts w:asciiTheme="minorHAnsi" w:eastAsiaTheme="minorEastAsia" w:hAnsiTheme="minorHAnsi" w:cstheme="minorBidi"/>
+              <w:smallCaps w:val="0"/>
+              <w:noProof/>
+              <w:color w:val="auto"/>
+              <w:sz w:val="22"/>
+              <w:szCs w:val="22"/>
+            </w:rPr>
+          </w:pPr>
+          <w:hyperlink w:anchor="_Toc99128065" w:history="1">
+            <w:r>
+              <w:rPr>
+                <w:rStyle w:val="Hyperlink"/>
+                <w:noProof/>
+              </w:rPr>
+              <w:t>Conclusão</w:t>
+            </w:r>
+            <w:r>
+              <w:rPr>
+                <w:noProof/>
+                <w:webHidden/>
+              </w:rPr>
+              <w:tab/>
+            </w:r>
+            <w:r>
+              <w:rPr>
+                <w:noProof/>
+                <w:webHidden/>
+              </w:rPr>
+              <w:fldChar w:fldCharType="begin"/>
+            </w:r>
+            <w:r>
+              <w:rPr>
+                <w:noProof/>
+                <w:webHidden/>
+              </w:rPr>
+              <w:instrText xml:space="preserve"> PAGEREF _Toc99128065 \h </w:instrText>
+            </w:r>
+            <w:r>
+              <w:rPr>
+                <w:noProof/>
+                <w:webHidden/>
+              </w:rPr>
+            </w:r>
+            <w:r>
+              <w:rPr>
+                <w:noProof/>
+                <w:webHidden/>
+              </w:rPr>
+              <w:fldChar w:fldCharType="separate"/>
+            </w:r>
+            <w:r>
+              <w:rPr>
+                <w:noProof/>
+                <w:webHidden/>
+              </w:rPr>
+              <w:t>24</w:t>
             </w:r>
             <w:r>
               <w:rPr>
@@ -4983,12 +5077,20 @@
         <w:pStyle w:val="Heading1"/>
         <w:jc w:val="center"/>
       </w:pPr>
-      <w:bookmarkStart w:id="0" w:name="_Toc99046768"/>
+      <w:bookmarkStart w:id="0" w:name="_Toc99128015"/>
       <w:r>
         <w:lastRenderedPageBreak/>
         <w:t>Objetivos</w:t>
       </w:r>
       <w:bookmarkEnd w:id="0"/>
+    </w:p>
+    <w:p>
+      <w:pPr>
+        <w:jc w:val="both"/>
+      </w:pPr>
+      <w:r>
+        <w:t>Os objetivos pretendidos neste trabalho prático são os seguintes:</w:t>
+      </w:r>
     </w:p>
     <w:p>
       <w:pPr>
@@ -5200,7 +5302,7 @@
         <w:pStyle w:val="Heading1"/>
         <w:jc w:val="center"/>
       </w:pPr>
-      <w:bookmarkStart w:id="1" w:name="_Toc99046769"/>
+      <w:bookmarkStart w:id="1" w:name="_Toc99128016"/>
       <w:r>
         <w:lastRenderedPageBreak/>
         <w:t>Cenário A</w:t>
@@ -5219,7 +5321,7 @@
           <w:u w:val="single"/>
         </w:rPr>
       </w:pPr>
-      <w:bookmarkStart w:id="2" w:name="_Toc99046770"/>
+      <w:bookmarkStart w:id="2" w:name="_Toc99128017"/>
       <w:r>
         <w:rPr>
           <w:b w:val="0"/>
@@ -5290,27 +5392,14 @@
       <w:r>
         <w:t xml:space="preserve">Figura </w:t>
       </w:r>
-      <w:r>
-        <w:fldChar w:fldCharType="begin"/>
-      </w:r>
-      <w:r>
-        <w:instrText xml:space="preserve"> SEQ Figura \* ARABIC </w:instrText>
-      </w:r>
-      <w:r>
-        <w:fldChar w:fldCharType="separate"/>
-      </w:r>
-      <w:r>
-        <w:rPr>
-          <w:noProof/>
-        </w:rPr>
-        <w:t>1</w:t>
-      </w:r>
-      <w:r>
-        <w:rPr>
-          <w:noProof/>
-        </w:rPr>
-        <w:fldChar w:fldCharType="end"/>
-      </w:r>
+      <w:fldSimple w:instr=" SEQ Figura \* ARABIC ">
+        <w:r>
+          <w:rPr>
+            <w:noProof/>
+          </w:rPr>
+          <w:t>1</w:t>
+        </w:r>
+      </w:fldSimple>
       <w:r>
         <w:t xml:space="preserve"> Topologia da rede</w:t>
       </w:r>
@@ -5332,7 +5421,7 @@
           <w:u w:val="single"/>
         </w:rPr>
       </w:pPr>
-      <w:bookmarkStart w:id="3" w:name="_Toc99046771"/>
+      <w:bookmarkStart w:id="3" w:name="_Toc99128018"/>
       <w:r>
         <w:rPr>
           <w:b w:val="0"/>
@@ -6030,7 +6119,14 @@
                 <w:rFonts w:cs="Arial"/>
                 <w:szCs w:val="24"/>
               </w:rPr>
-              <w:t>255.255.255.0</w:t>
+              <w:t>255.255.255.</w:t>
+            </w:r>
+            <w:r>
+              <w:rPr>
+                <w:rFonts w:cs="Arial"/>
+                <w:szCs w:val="24"/>
+              </w:rPr>
+              <w:t>128</w:t>
             </w:r>
           </w:p>
         </w:tc>
@@ -6069,27 +6165,14 @@
       <w:r>
         <w:t xml:space="preserve">Figura </w:t>
       </w:r>
-      <w:r>
-        <w:fldChar w:fldCharType="begin"/>
-      </w:r>
-      <w:r>
-        <w:instrText xml:space="preserve"> SEQ Figura \* ARABIC </w:instrText>
-      </w:r>
-      <w:r>
-        <w:fldChar w:fldCharType="separate"/>
-      </w:r>
-      <w:r>
-        <w:rPr>
-          <w:noProof/>
-        </w:rPr>
-        <w:t>2</w:t>
-      </w:r>
-      <w:r>
-        <w:rPr>
-          <w:noProof/>
-        </w:rPr>
-        <w:fldChar w:fldCharType="end"/>
-      </w:r>
+      <w:fldSimple w:instr=" SEQ Figura \* ARABIC ">
+        <w:r>
+          <w:rPr>
+            <w:noProof/>
+          </w:rPr>
+          <w:t>2</w:t>
+        </w:r>
+      </w:fldSimple>
       <w:r>
         <w:t xml:space="preserve"> T</w:t>
       </w:r>
@@ -6170,7 +6253,21 @@
           <w:rFonts w:cs="Arial"/>
           <w:szCs w:val="22"/>
         </w:rPr>
-        <w:t xml:space="preserve"> no Router A.</w:t>
+        <w:t xml:space="preserve"> </w:t>
+      </w:r>
+      <w:r>
+        <w:rPr>
+          <w:rFonts w:cs="Arial"/>
+          <w:szCs w:val="22"/>
+        </w:rPr>
+        <w:t>na rede</w:t>
+      </w:r>
+      <w:r>
+        <w:rPr>
+          <w:rFonts w:cs="Arial"/>
+          <w:szCs w:val="22"/>
+        </w:rPr>
+        <w:t xml:space="preserve"> A.</w:t>
       </w:r>
     </w:p>
     <w:p>
@@ -6198,7 +6295,7 @@
           <w:u w:val="single"/>
         </w:rPr>
       </w:pPr>
-      <w:bookmarkStart w:id="4" w:name="_Toc99046772"/>
+      <w:bookmarkStart w:id="4" w:name="_Toc99128019"/>
       <w:r>
         <w:rPr>
           <w:b w:val="0"/>
@@ -6303,27 +6400,14 @@
       <w:r>
         <w:t xml:space="preserve">Figura </w:t>
       </w:r>
-      <w:r>
-        <w:fldChar w:fldCharType="begin"/>
-      </w:r>
-      <w:r>
-        <w:instrText xml:space="preserve"> SEQ Figura \* ARABIC </w:instrText>
-      </w:r>
-      <w:r>
-        <w:fldChar w:fldCharType="separate"/>
-      </w:r>
-      <w:r>
-        <w:rPr>
-          <w:noProof/>
-        </w:rPr>
-        <w:t>3</w:t>
-      </w:r>
-      <w:r>
-        <w:rPr>
-          <w:noProof/>
-        </w:rPr>
-        <w:fldChar w:fldCharType="end"/>
-      </w:r>
+      <w:fldSimple w:instr=" SEQ Figura \* ARABIC ">
+        <w:r>
+          <w:rPr>
+            <w:noProof/>
+          </w:rPr>
+          <w:t>3</w:t>
+        </w:r>
+      </w:fldSimple>
       <w:r>
         <w:t xml:space="preserve"> </w:t>
       </w:r>
@@ -6336,7 +6420,7 @@
       <w:pPr>
         <w:pStyle w:val="Heading3"/>
       </w:pPr>
-      <w:bookmarkStart w:id="5" w:name="_Toc99046773"/>
+      <w:bookmarkStart w:id="5" w:name="_Toc99128020"/>
       <w:r>
         <w:t>Passo 1</w:t>
       </w:r>
@@ -6618,7 +6702,7 @@
       <w:pPr>
         <w:pStyle w:val="Heading3"/>
       </w:pPr>
-      <w:bookmarkStart w:id="6" w:name="_Toc99046774"/>
+      <w:bookmarkStart w:id="6" w:name="_Toc99128021"/>
       <w:r>
         <w:t>Passo 2</w:t>
       </w:r>
@@ -6653,7 +6737,7 @@
           <w:u w:val="single"/>
         </w:rPr>
       </w:pPr>
-      <w:bookmarkStart w:id="7" w:name="_Toc99046775"/>
+      <w:bookmarkStart w:id="7" w:name="_Toc99128022"/>
       <w:r>
         <w:rPr>
           <w:b w:val="0"/>
@@ -6678,7 +6762,7 @@
       <w:pPr>
         <w:pStyle w:val="Heading3"/>
       </w:pPr>
-      <w:bookmarkStart w:id="8" w:name="_Toc99046776"/>
+      <w:bookmarkStart w:id="8" w:name="_Toc99128023"/>
       <w:r>
         <w:t>Passo 1:</w:t>
       </w:r>
@@ -6838,27 +6922,14 @@
       <w:r>
         <w:t xml:space="preserve">Figura </w:t>
       </w:r>
-      <w:r>
-        <w:fldChar w:fldCharType="begin"/>
-      </w:r>
-      <w:r>
-        <w:instrText xml:space="preserve"> SEQ Figura \* ARABIC </w:instrText>
-      </w:r>
-      <w:r>
-        <w:fldChar w:fldCharType="separate"/>
-      </w:r>
-      <w:r>
-        <w:rPr>
-          <w:noProof/>
-        </w:rPr>
-        <w:t>5</w:t>
-      </w:r>
-      <w:r>
-        <w:rPr>
-          <w:noProof/>
-        </w:rPr>
-        <w:fldChar w:fldCharType="end"/>
-      </w:r>
+      <w:fldSimple w:instr=" SEQ Figura \* ARABIC ">
+        <w:r>
+          <w:rPr>
+            <w:noProof/>
+          </w:rPr>
+          <w:t>5</w:t>
+        </w:r>
+      </w:fldSimple>
       <w:r>
         <w:t xml:space="preserve"> Hostname router B</w:t>
       </w:r>
@@ -6868,7 +6939,7 @@
       <w:pPr>
         <w:pStyle w:val="Heading3"/>
       </w:pPr>
-      <w:bookmarkStart w:id="9" w:name="_Toc99046777"/>
+      <w:bookmarkStart w:id="9" w:name="_Toc99128024"/>
       <w:r>
         <w:t>Passo 2:</w:t>
       </w:r>
@@ -6944,27 +7015,14 @@
       <w:r>
         <w:t xml:space="preserve">Figura </w:t>
       </w:r>
-      <w:r>
-        <w:fldChar w:fldCharType="begin"/>
-      </w:r>
-      <w:r>
-        <w:instrText xml:space="preserve"> SEQ Figura \* ARABIC </w:instrText>
-      </w:r>
-      <w:r>
-        <w:fldChar w:fldCharType="separate"/>
-      </w:r>
-      <w:r>
-        <w:rPr>
-          <w:noProof/>
-        </w:rPr>
-        <w:t>6</w:t>
-      </w:r>
-      <w:r>
-        <w:rPr>
-          <w:noProof/>
-        </w:rPr>
-        <w:fldChar w:fldCharType="end"/>
-      </w:r>
+      <w:fldSimple w:instr=" SEQ Figura \* ARABIC ">
+        <w:r>
+          <w:rPr>
+            <w:noProof/>
+          </w:rPr>
+          <w:t>6</w:t>
+        </w:r>
+      </w:fldSimple>
       <w:r>
         <w:t xml:space="preserve"> Desabilitar DNS lookup</w:t>
       </w:r>
@@ -7034,27 +7092,14 @@
       <w:r>
         <w:t xml:space="preserve">Figura </w:t>
       </w:r>
-      <w:r>
-        <w:fldChar w:fldCharType="begin"/>
-      </w:r>
-      <w:r>
-        <w:instrText xml:space="preserve"> SEQ Figura \* ARABIC </w:instrText>
-      </w:r>
-      <w:r>
-        <w:fldChar w:fldCharType="separate"/>
-      </w:r>
-      <w:r>
-        <w:rPr>
-          <w:noProof/>
-        </w:rPr>
-        <w:t>7</w:t>
-      </w:r>
-      <w:r>
-        <w:rPr>
-          <w:noProof/>
-        </w:rPr>
-        <w:fldChar w:fldCharType="end"/>
-      </w:r>
+      <w:fldSimple w:instr=" SEQ Figura \* ARABIC ">
+        <w:r>
+          <w:rPr>
+            <w:noProof/>
+          </w:rPr>
+          <w:t>7</w:t>
+        </w:r>
+      </w:fldSimple>
       <w:r>
         <w:t xml:space="preserve"> DESABILITAR DNS LOOKUP</w:t>
       </w:r>
@@ -7071,7 +7116,7 @@
       <w:pPr>
         <w:pStyle w:val="Heading3"/>
       </w:pPr>
-      <w:bookmarkStart w:id="10" w:name="_Toc99046778"/>
+      <w:bookmarkStart w:id="10" w:name="_Toc99128025"/>
       <w:r>
         <w:t>Passo 3:</w:t>
       </w:r>
@@ -7205,27 +7250,14 @@
       <w:r>
         <w:t xml:space="preserve">Figura </w:t>
       </w:r>
-      <w:r>
-        <w:fldChar w:fldCharType="begin"/>
-      </w:r>
-      <w:r>
-        <w:instrText xml:space="preserve"> SEQ Figura \* ARABIC </w:instrText>
-      </w:r>
-      <w:r>
-        <w:fldChar w:fldCharType="separate"/>
-      </w:r>
-      <w:r>
-        <w:rPr>
-          <w:noProof/>
-        </w:rPr>
-        <w:t>8</w:t>
-      </w:r>
-      <w:r>
-        <w:rPr>
-          <w:noProof/>
-        </w:rPr>
-        <w:fldChar w:fldCharType="end"/>
-      </w:r>
+      <w:fldSimple w:instr=" SEQ Figura \* ARABIC ">
+        <w:r>
+          <w:rPr>
+            <w:noProof/>
+          </w:rPr>
+          <w:t>8</w:t>
+        </w:r>
+      </w:fldSimple>
       <w:r>
         <w:t xml:space="preserve"> Palavra-chave para modo exec privileged mode </w:t>
       </w:r>
@@ -7295,30 +7327,14 @@
       <w:r>
         <w:t xml:space="preserve">Figura </w:t>
       </w:r>
-      <w:r>
-        <w:fldChar w:fldCharType="begin"/>
-      </w:r>
-      <w:r>
-        <w:instrText xml:space="preserve"> SEQ Figura </w:instrText>
-      </w:r>
-      <w:r>
-        <w:instrText xml:space="preserve">\* ARABIC </w:instrText>
-      </w:r>
-      <w:r>
-        <w:fldChar w:fldCharType="separate"/>
-      </w:r>
-      <w:r>
-        <w:rPr>
-          <w:noProof/>
-        </w:rPr>
-        <w:t>9</w:t>
-      </w:r>
-      <w:r>
-        <w:rPr>
-          <w:noProof/>
-        </w:rPr>
-        <w:fldChar w:fldCharType="end"/>
-      </w:r>
+      <w:fldSimple w:instr=" SEQ Figura \* ARABIC ">
+        <w:r>
+          <w:rPr>
+            <w:noProof/>
+          </w:rPr>
+          <w:t>9</w:t>
+        </w:r>
+      </w:fldSimple>
       <w:r>
         <w:t xml:space="preserve"> Palavra-chave para modo exec privileged mode </w:t>
       </w:r>
@@ -7349,7 +7365,7 @@
       <w:pPr>
         <w:pStyle w:val="Heading3"/>
       </w:pPr>
-      <w:bookmarkStart w:id="11" w:name="_Toc99046779"/>
+      <w:bookmarkStart w:id="11" w:name="_Toc99128026"/>
       <w:r>
         <w:lastRenderedPageBreak/>
         <w:t>Passo 4:</w:t>
@@ -7581,7 +7597,7 @@
           <w:iCs/>
         </w:rPr>
       </w:pPr>
-      <w:bookmarkStart w:id="12" w:name="_Toc99046780"/>
+      <w:bookmarkStart w:id="12" w:name="_Toc99128027"/>
       <w:r>
         <w:t>Passo 5:</w:t>
       </w:r>
@@ -7723,27 +7739,14 @@
       <w:r>
         <w:t xml:space="preserve">Figura </w:t>
       </w:r>
-      <w:r>
-        <w:fldChar w:fldCharType="begin"/>
-      </w:r>
-      <w:r>
-        <w:instrText xml:space="preserve"> SEQ Figura \* ARABIC </w:instrText>
-      </w:r>
-      <w:r>
-        <w:fldChar w:fldCharType="separate"/>
-      </w:r>
-      <w:r>
-        <w:rPr>
-          <w:noProof/>
-        </w:rPr>
-        <w:t>12</w:t>
-      </w:r>
-      <w:r>
-        <w:rPr>
-          <w:noProof/>
-        </w:rPr>
-        <w:fldChar w:fldCharType="end"/>
-      </w:r>
+      <w:fldSimple w:instr=" SEQ Figura \* ARABIC ">
+        <w:r>
+          <w:rPr>
+            <w:noProof/>
+          </w:rPr>
+          <w:t>12</w:t>
+        </w:r>
+      </w:fldSimple>
       <w:r>
         <w:t xml:space="preserve"> </w:t>
       </w:r>
@@ -7856,27 +7859,14 @@
       <w:r>
         <w:t xml:space="preserve">Figura </w:t>
       </w:r>
-      <w:r>
-        <w:fldChar w:fldCharType="begin"/>
-      </w:r>
-      <w:r>
-        <w:instrText xml:space="preserve"> SEQ Figura \* ARABIC </w:instrText>
-      </w:r>
-      <w:r>
-        <w:fldChar w:fldCharType="separate"/>
-      </w:r>
-      <w:r>
-        <w:rPr>
-          <w:noProof/>
-        </w:rPr>
-        <w:t>13</w:t>
-      </w:r>
-      <w:r>
-        <w:rPr>
-          <w:noProof/>
-        </w:rPr>
-        <w:fldChar w:fldCharType="end"/>
-      </w:r>
+      <w:fldSimple w:instr=" SEQ Figura \* ARABIC ">
+        <w:r>
+          <w:rPr>
+            <w:noProof/>
+          </w:rPr>
+          <w:t>13</w:t>
+        </w:r>
+      </w:fldSimple>
       <w:r>
         <w:t xml:space="preserve"> </w:t>
       </w:r>
@@ -7919,7 +7909,7 @@
           <w:iCs/>
         </w:rPr>
       </w:pPr>
-      <w:bookmarkStart w:id="13" w:name="_Toc99046781"/>
+      <w:bookmarkStart w:id="13" w:name="_Toc99128028"/>
       <w:r>
         <w:t xml:space="preserve">Passo 6: Configuração de </w:t>
       </w:r>
@@ -8039,27 +8029,14 @@
       <w:r>
         <w:t xml:space="preserve">Figura </w:t>
       </w:r>
-      <w:r>
-        <w:fldChar w:fldCharType="begin"/>
-      </w:r>
-      <w:r>
-        <w:instrText xml:space="preserve"> SEQ Figura \* ARABIC </w:instrText>
-      </w:r>
-      <w:r>
-        <w:fldChar w:fldCharType="separate"/>
-      </w:r>
-      <w:r>
-        <w:rPr>
-          <w:noProof/>
-        </w:rPr>
-        <w:t>14</w:t>
-      </w:r>
-      <w:r>
-        <w:rPr>
-          <w:noProof/>
-        </w:rPr>
-        <w:fldChar w:fldCharType="end"/>
-      </w:r>
+      <w:fldSimple w:instr=" SEQ Figura \* ARABIC ">
+        <w:r>
+          <w:rPr>
+            <w:noProof/>
+          </w:rPr>
+          <w:t>14</w:t>
+        </w:r>
+      </w:fldSimple>
       <w:r>
         <w:t xml:space="preserve"> Configuração da </w:t>
       </w:r>
@@ -8133,27 +8110,14 @@
       <w:r>
         <w:t xml:space="preserve">Figura </w:t>
       </w:r>
-      <w:r>
-        <w:fldChar w:fldCharType="begin"/>
-      </w:r>
-      <w:r>
-        <w:instrText xml:space="preserve"> SEQ Figura \* ARABIC </w:instrText>
-      </w:r>
-      <w:r>
-        <w:fldChar w:fldCharType="separate"/>
-      </w:r>
-      <w:r>
-        <w:rPr>
-          <w:noProof/>
-        </w:rPr>
-        <w:t>15</w:t>
-      </w:r>
-      <w:r>
-        <w:rPr>
-          <w:noProof/>
-        </w:rPr>
-        <w:fldChar w:fldCharType="end"/>
-      </w:r>
+      <w:fldSimple w:instr=" SEQ Figura \* ARABIC ">
+        <w:r>
+          <w:rPr>
+            <w:noProof/>
+          </w:rPr>
+          <w:t>15</w:t>
+        </w:r>
+      </w:fldSimple>
       <w:r>
         <w:t xml:space="preserve"> </w:t>
       </w:r>
@@ -8196,7 +8160,7 @@
           <w:u w:val="single"/>
         </w:rPr>
       </w:pPr>
-      <w:bookmarkStart w:id="14" w:name="_Toc99046782"/>
+      <w:bookmarkStart w:id="14" w:name="_Toc99128029"/>
       <w:r>
         <w:rPr>
           <w:b w:val="0"/>
@@ -8231,7 +8195,7 @@
       <w:pPr>
         <w:pStyle w:val="Heading3"/>
       </w:pPr>
-      <w:bookmarkStart w:id="15" w:name="_Toc99046783"/>
+      <w:bookmarkStart w:id="15" w:name="_Toc99128030"/>
       <w:r>
         <w:t>Passo 1: Configuração das interfaces</w:t>
       </w:r>
@@ -8317,27 +8281,14 @@
       <w:r>
         <w:t xml:space="preserve">Figura </w:t>
       </w:r>
-      <w:r>
-        <w:fldChar w:fldCharType="begin"/>
-      </w:r>
-      <w:r>
-        <w:instrText xml:space="preserve"> SEQ Figura \* ARABIC </w:instrText>
-      </w:r>
-      <w:r>
-        <w:fldChar w:fldCharType="separate"/>
-      </w:r>
-      <w:r>
-        <w:rPr>
-          <w:noProof/>
-        </w:rPr>
-        <w:t>16</w:t>
-      </w:r>
-      <w:r>
-        <w:rPr>
-          <w:noProof/>
-        </w:rPr>
-        <w:fldChar w:fldCharType="end"/>
-      </w:r>
+      <w:fldSimple w:instr=" SEQ Figura \* ARABIC ">
+        <w:r>
+          <w:rPr>
+            <w:noProof/>
+          </w:rPr>
+          <w:t>16</w:t>
+        </w:r>
+      </w:fldSimple>
       <w:r>
         <w:t xml:space="preserve"> </w:t>
       </w:r>
@@ -8457,27 +8408,14 @@
       <w:r>
         <w:t xml:space="preserve">Figura </w:t>
       </w:r>
-      <w:r>
-        <w:fldChar w:fldCharType="begin"/>
-      </w:r>
-      <w:r>
-        <w:instrText xml:space="preserve"> SEQ Figura \* ARABIC </w:instrText>
-      </w:r>
-      <w:r>
-        <w:fldChar w:fldCharType="separate"/>
-      </w:r>
-      <w:r>
-        <w:rPr>
-          <w:noProof/>
-        </w:rPr>
-        <w:t>17</w:t>
-      </w:r>
-      <w:r>
-        <w:rPr>
-          <w:noProof/>
-        </w:rPr>
-        <w:fldChar w:fldCharType="end"/>
-      </w:r>
+      <w:fldSimple w:instr=" SEQ Figura \* ARABIC ">
+        <w:r>
+          <w:rPr>
+            <w:noProof/>
+          </w:rPr>
+          <w:t>17</w:t>
+        </w:r>
+      </w:fldSimple>
       <w:r>
         <w:t xml:space="preserve"> Configuração da</w:t>
       </w:r>
@@ -8748,27 +8686,14 @@
       <w:r>
         <w:t xml:space="preserve">Figura </w:t>
       </w:r>
-      <w:r>
-        <w:fldChar w:fldCharType="begin"/>
-      </w:r>
-      <w:r>
-        <w:instrText xml:space="preserve"> SEQ Figura \* ARABIC </w:instrText>
-      </w:r>
-      <w:r>
-        <w:fldChar w:fldCharType="separate"/>
-      </w:r>
-      <w:r>
-        <w:rPr>
-          <w:noProof/>
-        </w:rPr>
-        <w:t>18</w:t>
-      </w:r>
-      <w:r>
-        <w:rPr>
-          <w:noProof/>
-        </w:rPr>
-        <w:fldChar w:fldCharType="end"/>
-      </w:r>
+      <w:fldSimple w:instr=" SEQ Figura \* ARABIC ">
+        <w:r>
+          <w:rPr>
+            <w:noProof/>
+          </w:rPr>
+          <w:t>18</w:t>
+        </w:r>
+      </w:fldSimple>
       <w:r>
         <w:t xml:space="preserve"> Exemplo do comando </w:t>
       </w:r>
@@ -8892,27 +8817,14 @@
       <w:r>
         <w:t xml:space="preserve">Figura </w:t>
       </w:r>
-      <w:r>
-        <w:fldChar w:fldCharType="begin"/>
-      </w:r>
-      <w:r>
-        <w:instrText xml:space="preserve"> SEQ Figura \* ARABIC </w:instrText>
-      </w:r>
-      <w:r>
-        <w:fldChar w:fldCharType="separate"/>
-      </w:r>
-      <w:r>
-        <w:rPr>
-          <w:noProof/>
-        </w:rPr>
-        <w:t>19</w:t>
-      </w:r>
-      <w:r>
-        <w:rPr>
-          <w:noProof/>
-        </w:rPr>
-        <w:fldChar w:fldCharType="end"/>
-      </w:r>
+      <w:fldSimple w:instr=" SEQ Figura \* ARABIC ">
+        <w:r>
+          <w:rPr>
+            <w:noProof/>
+          </w:rPr>
+          <w:t>19</w:t>
+        </w:r>
+      </w:fldSimple>
       <w:r>
         <w:t xml:space="preserve"> Exemplo de como guardar as configurações num router</w:t>
       </w:r>
@@ -8945,7 +8857,7 @@
       <w:pPr>
         <w:pStyle w:val="Heading3"/>
       </w:pPr>
-      <w:bookmarkStart w:id="16" w:name="_Toc99046784"/>
+      <w:bookmarkStart w:id="16" w:name="_Toc99128031"/>
       <w:r>
         <w:lastRenderedPageBreak/>
         <w:t xml:space="preserve">Passo 2: Verificação dos endereços das </w:t>
@@ -9042,27 +8954,14 @@
       <w:r>
         <w:t xml:space="preserve">Figura </w:t>
       </w:r>
-      <w:r>
-        <w:fldChar w:fldCharType="begin"/>
-      </w:r>
-      <w:r>
-        <w:instrText xml:space="preserve"> SEQ Figura \* ARABIC </w:instrText>
-      </w:r>
-      <w:r>
-        <w:fldChar w:fldCharType="separate"/>
-      </w:r>
-      <w:r>
-        <w:rPr>
-          <w:noProof/>
-        </w:rPr>
-        <w:t>20</w:t>
-      </w:r>
-      <w:r>
-        <w:rPr>
-          <w:noProof/>
-        </w:rPr>
-        <w:fldChar w:fldCharType="end"/>
-      </w:r>
+      <w:fldSimple w:instr=" SEQ Figura \* ARABIC ">
+        <w:r>
+          <w:rPr>
+            <w:noProof/>
+          </w:rPr>
+          <w:t>20</w:t>
+        </w:r>
+      </w:fldSimple>
       <w:r>
         <w:t xml:space="preserve"> Estado das </w:t>
       </w:r>
@@ -9136,27 +9035,14 @@
       <w:r>
         <w:t xml:space="preserve">Figura </w:t>
       </w:r>
-      <w:r>
-        <w:fldChar w:fldCharType="begin"/>
-      </w:r>
-      <w:r>
-        <w:instrText xml:space="preserve"> SEQ Figura \* ARABIC </w:instrText>
-      </w:r>
-      <w:r>
-        <w:fldChar w:fldCharType="separate"/>
-      </w:r>
-      <w:r>
-        <w:rPr>
-          <w:noProof/>
-        </w:rPr>
-        <w:t>21</w:t>
-      </w:r>
-      <w:r>
-        <w:rPr>
-          <w:noProof/>
-        </w:rPr>
-        <w:fldChar w:fldCharType="end"/>
-      </w:r>
+      <w:fldSimple w:instr=" SEQ Figura \* ARABIC ">
+        <w:r>
+          <w:rPr>
+            <w:noProof/>
+          </w:rPr>
+          <w:t>21</w:t>
+        </w:r>
+      </w:fldSimple>
       <w:r>
         <w:t xml:space="preserve"> Estado das </w:t>
       </w:r>
@@ -9176,7 +9062,7 @@
       <w:pPr>
         <w:pStyle w:val="Heading3"/>
       </w:pPr>
-      <w:bookmarkStart w:id="17" w:name="_Toc99046785"/>
+      <w:bookmarkStart w:id="17" w:name="_Toc99128032"/>
       <w:r>
         <w:t xml:space="preserve">Passo 3: Configurar as </w:t>
       </w:r>
@@ -9269,27 +9155,14 @@
       <w:r>
         <w:t xml:space="preserve">Figura </w:t>
       </w:r>
-      <w:r>
-        <w:fldChar w:fldCharType="begin"/>
-      </w:r>
-      <w:r>
-        <w:instrText xml:space="preserve"> SEQ Figura \* ARABIC </w:instrText>
-      </w:r>
-      <w:r>
-        <w:fldChar w:fldCharType="separate"/>
-      </w:r>
-      <w:r>
-        <w:rPr>
-          <w:noProof/>
-        </w:rPr>
-        <w:t>22</w:t>
-      </w:r>
-      <w:r>
-        <w:rPr>
-          <w:noProof/>
-        </w:rPr>
-        <w:fldChar w:fldCharType="end"/>
-      </w:r>
+      <w:fldSimple w:instr=" SEQ Figura \* ARABIC ">
+        <w:r>
+          <w:rPr>
+            <w:noProof/>
+          </w:rPr>
+          <w:t>22</w:t>
+        </w:r>
+      </w:fldSimple>
       <w:r>
         <w:t xml:space="preserve"> Configuração das interfaces do PC</w:t>
       </w:r>
@@ -9299,7 +9172,7 @@
       <w:pPr>
         <w:pStyle w:val="Heading3"/>
       </w:pPr>
-      <w:bookmarkStart w:id="18" w:name="_Toc99046786"/>
+      <w:bookmarkStart w:id="18" w:name="_Toc99128033"/>
       <w:r>
         <w:t xml:space="preserve">Passo </w:t>
       </w:r>
@@ -9398,27 +9271,14 @@
       <w:r>
         <w:t xml:space="preserve">Figura </w:t>
       </w:r>
-      <w:r>
-        <w:fldChar w:fldCharType="begin"/>
-      </w:r>
-      <w:r>
-        <w:instrText xml:space="preserve"> SEQ Figura \* ARABIC </w:instrText>
-      </w:r>
-      <w:r>
-        <w:fldChar w:fldCharType="separate"/>
-      </w:r>
-      <w:r>
-        <w:rPr>
-          <w:noProof/>
-        </w:rPr>
-        <w:t>23</w:t>
-      </w:r>
-      <w:r>
-        <w:rPr>
-          <w:noProof/>
-        </w:rPr>
-        <w:fldChar w:fldCharType="end"/>
-      </w:r>
+      <w:fldSimple w:instr=" SEQ Figura \* ARABIC ">
+        <w:r>
+          <w:rPr>
+            <w:noProof/>
+          </w:rPr>
+          <w:t>23</w:t>
+        </w:r>
+      </w:fldSimple>
       <w:r>
         <w:t xml:space="preserve"> Verificação de conectividade entre PC  e respetivo gateway</w:t>
       </w:r>
@@ -9433,7 +9293,7 @@
       <w:pPr>
         <w:pStyle w:val="Heading3"/>
       </w:pPr>
-      <w:bookmarkStart w:id="19" w:name="_Toc99046787"/>
+      <w:bookmarkStart w:id="19" w:name="_Toc99128034"/>
       <w:r>
         <w:lastRenderedPageBreak/>
         <w:t xml:space="preserve">Passo 5: Verificação de conectividade entre o PC e as </w:t>
@@ -9529,27 +9389,14 @@
       <w:r>
         <w:t xml:space="preserve">Figura </w:t>
       </w:r>
-      <w:r>
-        <w:fldChar w:fldCharType="begin"/>
-      </w:r>
-      <w:r>
-        <w:instrText xml:space="preserve"> SEQ Figura \* ARABIC </w:instrText>
-      </w:r>
-      <w:r>
-        <w:fldChar w:fldCharType="separate"/>
-      </w:r>
-      <w:r>
-        <w:rPr>
-          <w:noProof/>
-        </w:rPr>
-        <w:t>24</w:t>
-      </w:r>
-      <w:r>
-        <w:rPr>
-          <w:noProof/>
-        </w:rPr>
-        <w:fldChar w:fldCharType="end"/>
-      </w:r>
+      <w:fldSimple w:instr=" SEQ Figura \* ARABIC ">
+        <w:r>
+          <w:rPr>
+            <w:noProof/>
+          </w:rPr>
+          <w:t>24</w:t>
+        </w:r>
+      </w:fldSimple>
       <w:r>
         <w:t xml:space="preserve"> Verificação de conectividade entre PC e interfaces do router B</w:t>
       </w:r>
@@ -9565,7 +9412,7 @@
           <w:iCs/>
         </w:rPr>
       </w:pPr>
-      <w:bookmarkStart w:id="20" w:name="_Toc99046788"/>
+      <w:bookmarkStart w:id="20" w:name="_Toc99128035"/>
       <w:r>
         <w:t xml:space="preserve">Passo 6: Solução para resolver os problemas de conectividade no </w:t>
       </w:r>
@@ -9652,27 +9499,14 @@
       <w:r>
         <w:t xml:space="preserve">Figura </w:t>
       </w:r>
-      <w:r>
-        <w:fldChar w:fldCharType="begin"/>
-      </w:r>
-      <w:r>
-        <w:instrText xml:space="preserve"> SEQ Figura \* ARABIC </w:instrText>
-      </w:r>
-      <w:r>
-        <w:fldChar w:fldCharType="separate"/>
-      </w:r>
-      <w:r>
-        <w:rPr>
-          <w:noProof/>
-        </w:rPr>
-        <w:t>25</w:t>
-      </w:r>
-      <w:r>
-        <w:rPr>
-          <w:noProof/>
-        </w:rPr>
-        <w:fldChar w:fldCharType="end"/>
-      </w:r>
+      <w:fldSimple w:instr=" SEQ Figura \* ARABIC ">
+        <w:r>
+          <w:rPr>
+            <w:noProof/>
+          </w:rPr>
+          <w:t>25</w:t>
+        </w:r>
+      </w:fldSimple>
       <w:r>
         <w:t xml:space="preserve"> Configuração de rota estática entre router A e router B</w:t>
       </w:r>
@@ -9732,27 +9566,14 @@
       <w:r>
         <w:t xml:space="preserve">Figura </w:t>
       </w:r>
-      <w:r>
-        <w:fldChar w:fldCharType="begin"/>
-      </w:r>
-      <w:r>
-        <w:instrText xml:space="preserve"> SEQ Figura \* ARABIC </w:instrText>
-      </w:r>
-      <w:r>
-        <w:fldChar w:fldCharType="separate"/>
-      </w:r>
-      <w:r>
-        <w:rPr>
-          <w:noProof/>
-        </w:rPr>
-        <w:t>26</w:t>
-      </w:r>
-      <w:r>
-        <w:rPr>
-          <w:noProof/>
-        </w:rPr>
-        <w:fldChar w:fldCharType="end"/>
-      </w:r>
+      <w:fldSimple w:instr=" SEQ Figura \* ARABIC ">
+        <w:r>
+          <w:rPr>
+            <w:noProof/>
+          </w:rPr>
+          <w:t>26</w:t>
+        </w:r>
+      </w:fldSimple>
       <w:r>
         <w:t xml:space="preserve"> Configuração de rota estática entre router B e router A</w:t>
       </w:r>
@@ -9801,7 +9622,7 @@
         <w:pStyle w:val="Heading1"/>
         <w:jc w:val="center"/>
       </w:pPr>
-      <w:bookmarkStart w:id="21" w:name="_Toc99046789"/>
+      <w:bookmarkStart w:id="21" w:name="_Toc99128036"/>
       <w:r>
         <w:lastRenderedPageBreak/>
         <w:t>Cenário B</w:t>
@@ -9820,7 +9641,7 @@
           <w:u w:val="single"/>
         </w:rPr>
       </w:pPr>
-      <w:bookmarkStart w:id="22" w:name="_Toc99046790"/>
+      <w:bookmarkStart w:id="22" w:name="_Toc99128037"/>
       <w:r>
         <w:rPr>
           <w:b w:val="0"/>
@@ -9884,27 +9705,14 @@
       <w:r>
         <w:t xml:space="preserve">Figura </w:t>
       </w:r>
-      <w:r>
-        <w:fldChar w:fldCharType="begin"/>
-      </w:r>
-      <w:r>
-        <w:instrText xml:space="preserve"> SEQ Figura \* ARABIC </w:instrText>
-      </w:r>
-      <w:r>
-        <w:fldChar w:fldCharType="separate"/>
-      </w:r>
-      <w:r>
-        <w:rPr>
-          <w:noProof/>
-        </w:rPr>
-        <w:t>27</w:t>
-      </w:r>
-      <w:r>
-        <w:rPr>
-          <w:noProof/>
-        </w:rPr>
-        <w:fldChar w:fldCharType="end"/>
-      </w:r>
+      <w:fldSimple w:instr=" SEQ Figura \* ARABIC ">
+        <w:r>
+          <w:rPr>
+            <w:noProof/>
+          </w:rPr>
+          <w:t>27</w:t>
+        </w:r>
+      </w:fldSimple>
       <w:r>
         <w:t xml:space="preserve"> Topologia da rede</w:t>
       </w:r>
@@ -9919,7 +9727,7 @@
           <w:u w:val="single"/>
         </w:rPr>
       </w:pPr>
-      <w:bookmarkStart w:id="23" w:name="_Toc99046791"/>
+      <w:bookmarkStart w:id="23" w:name="_Toc99128038"/>
       <w:r>
         <w:rPr>
           <w:b w:val="0"/>
@@ -10644,27 +10452,14 @@
       <w:r>
         <w:t xml:space="preserve">Figura </w:t>
       </w:r>
-      <w:r>
-        <w:fldChar w:fldCharType="begin"/>
-      </w:r>
-      <w:r>
-        <w:instrText xml:space="preserve"> SEQ Figura \* ARABIC </w:instrText>
-      </w:r>
-      <w:r>
-        <w:fldChar w:fldCharType="separate"/>
-      </w:r>
-      <w:r>
-        <w:rPr>
-          <w:noProof/>
-        </w:rPr>
-        <w:t>28</w:t>
-      </w:r>
-      <w:r>
-        <w:rPr>
-          <w:noProof/>
-        </w:rPr>
-        <w:fldChar w:fldCharType="end"/>
-      </w:r>
+      <w:fldSimple w:instr=" SEQ Figura \* ARABIC ">
+        <w:r>
+          <w:rPr>
+            <w:noProof/>
+          </w:rPr>
+          <w:t>28</w:t>
+        </w:r>
+      </w:fldSimple>
       <w:r>
         <w:t xml:space="preserve"> Tabela de endereçamento</w:t>
       </w:r>
@@ -10855,7 +10650,7 @@
           <w:u w:val="single"/>
         </w:rPr>
       </w:pPr>
-      <w:bookmarkStart w:id="24" w:name="_Toc99046792"/>
+      <w:bookmarkStart w:id="24" w:name="_Toc99128039"/>
       <w:r>
         <w:rPr>
           <w:b w:val="0"/>
@@ -10912,7 +10707,7 @@
       <w:pPr>
         <w:pStyle w:val="Heading3"/>
       </w:pPr>
-      <w:bookmarkStart w:id="25" w:name="_Toc99046793"/>
+      <w:bookmarkStart w:id="25" w:name="_Toc99128040"/>
       <w:r>
         <w:t xml:space="preserve">Passo 1: </w:t>
       </w:r>
@@ -10982,27 +10777,14 @@
       <w:r>
         <w:t xml:space="preserve">Figura </w:t>
       </w:r>
-      <w:r>
-        <w:fldChar w:fldCharType="begin"/>
-      </w:r>
-      <w:r>
-        <w:instrText xml:space="preserve"> SEQ Figura \* ARABIC </w:instrText>
-      </w:r>
-      <w:r>
-        <w:fldChar w:fldCharType="separate"/>
-      </w:r>
-      <w:r>
-        <w:rPr>
-          <w:noProof/>
-        </w:rPr>
-        <w:t>29</w:t>
-      </w:r>
-      <w:r>
-        <w:rPr>
-          <w:noProof/>
-        </w:rPr>
-        <w:fldChar w:fldCharType="end"/>
-      </w:r>
+      <w:fldSimple w:instr=" SEQ Figura \* ARABIC ">
+        <w:r>
+          <w:rPr>
+            <w:noProof/>
+          </w:rPr>
+          <w:t>29</w:t>
+        </w:r>
+      </w:fldSimple>
       <w:r>
         <w:t xml:space="preserve"> Montagem da rede</w:t>
       </w:r>
@@ -11012,7 +10794,7 @@
       <w:pPr>
         <w:pStyle w:val="Heading3"/>
       </w:pPr>
-      <w:bookmarkStart w:id="26" w:name="_Toc99046794"/>
+      <w:bookmarkStart w:id="26" w:name="_Toc99128041"/>
       <w:r>
         <w:t>Passo 2: Eliminação d</w:t>
       </w:r>
@@ -11116,27 +10898,14 @@
       <w:r>
         <w:t xml:space="preserve">Figura </w:t>
       </w:r>
-      <w:r>
-        <w:fldChar w:fldCharType="begin"/>
-      </w:r>
-      <w:r>
-        <w:instrText xml:space="preserve"> SEQ Figura \* ARABIC </w:instrText>
-      </w:r>
-      <w:r>
-        <w:fldChar w:fldCharType="separate"/>
-      </w:r>
-      <w:r>
-        <w:rPr>
-          <w:noProof/>
-        </w:rPr>
-        <w:t>30</w:t>
-      </w:r>
-      <w:r>
-        <w:rPr>
-          <w:noProof/>
-        </w:rPr>
-        <w:fldChar w:fldCharType="end"/>
-      </w:r>
+      <w:fldSimple w:instr=" SEQ Figura \* ARABIC ">
+        <w:r>
+          <w:rPr>
+            <w:noProof/>
+          </w:rPr>
+          <w:t>30</w:t>
+        </w:r>
+      </w:fldSimple>
       <w:r>
         <w:t xml:space="preserve"> Eliminação dos endereços IPv4 do router A</w:t>
       </w:r>
@@ -11200,27 +10969,14 @@
       <w:r>
         <w:t xml:space="preserve">Figura </w:t>
       </w:r>
-      <w:r>
-        <w:fldChar w:fldCharType="begin"/>
-      </w:r>
-      <w:r>
-        <w:instrText xml:space="preserve"> SEQ Figura \* ARABIC </w:instrText>
-      </w:r>
-      <w:r>
-        <w:fldChar w:fldCharType="separate"/>
-      </w:r>
-      <w:r>
-        <w:rPr>
-          <w:noProof/>
-        </w:rPr>
-        <w:t>31</w:t>
-      </w:r>
-      <w:r>
-        <w:rPr>
-          <w:noProof/>
-        </w:rPr>
-        <w:fldChar w:fldCharType="end"/>
-      </w:r>
+      <w:fldSimple w:instr=" SEQ Figura \* ARABIC ">
+        <w:r>
+          <w:rPr>
+            <w:noProof/>
+          </w:rPr>
+          <w:t>31</w:t>
+        </w:r>
+      </w:fldSimple>
       <w:r>
         <w:t xml:space="preserve"> Eliminação dos Endereços IPv4 do router B</w:t>
       </w:r>
@@ -11237,7 +10993,7 @@
       <w:r>
         <w:br w:type="page"/>
       </w:r>
-      <w:bookmarkStart w:id="27" w:name="_Toc99046795"/>
+      <w:bookmarkStart w:id="27" w:name="_Toc99128042"/>
       <w:r>
         <w:rPr>
           <w:b w:val="0"/>
@@ -11272,7 +11028,7 @@
       <w:pPr>
         <w:pStyle w:val="Heading3"/>
       </w:pPr>
-      <w:bookmarkStart w:id="28" w:name="_Toc99046796"/>
+      <w:bookmarkStart w:id="28" w:name="_Toc99128043"/>
       <w:r>
         <w:t xml:space="preserve">Passo 1: Configuração das </w:t>
       </w:r>
@@ -11372,27 +11128,14 @@
       <w:r>
         <w:t xml:space="preserve">Figura </w:t>
       </w:r>
-      <w:r>
-        <w:fldChar w:fldCharType="begin"/>
-      </w:r>
-      <w:r>
-        <w:instrText xml:space="preserve"> SEQ Figura \* ARABIC </w:instrText>
-      </w:r>
-      <w:r>
-        <w:fldChar w:fldCharType="separate"/>
-      </w:r>
-      <w:r>
-        <w:rPr>
-          <w:noProof/>
-        </w:rPr>
-        <w:t>32</w:t>
-      </w:r>
-      <w:r>
-        <w:rPr>
-          <w:noProof/>
-        </w:rPr>
-        <w:fldChar w:fldCharType="end"/>
-      </w:r>
+      <w:fldSimple w:instr=" SEQ Figura \* ARABIC ">
+        <w:r>
+          <w:rPr>
+            <w:noProof/>
+          </w:rPr>
+          <w:t>32</w:t>
+        </w:r>
+      </w:fldSimple>
       <w:r>
         <w:t xml:space="preserve"> Configuração </w:t>
       </w:r>
@@ -11475,27 +11218,14 @@
       <w:r>
         <w:t xml:space="preserve">Figura </w:t>
       </w:r>
-      <w:r>
-        <w:fldChar w:fldCharType="begin"/>
-      </w:r>
-      <w:r>
-        <w:instrText xml:space="preserve"> SEQ Figura \* ARABIC </w:instrText>
-      </w:r>
-      <w:r>
-        <w:fldChar w:fldCharType="separate"/>
-      </w:r>
-      <w:r>
-        <w:rPr>
-          <w:noProof/>
-        </w:rPr>
-        <w:t>33</w:t>
-      </w:r>
-      <w:r>
-        <w:rPr>
-          <w:noProof/>
-        </w:rPr>
-        <w:fldChar w:fldCharType="end"/>
-      </w:r>
+      <w:fldSimple w:instr=" SEQ Figura \* ARABIC ">
+        <w:r>
+          <w:rPr>
+            <w:noProof/>
+          </w:rPr>
+          <w:t>33</w:t>
+        </w:r>
+      </w:fldSimple>
       <w:r>
         <w:t xml:space="preserve"> Configuração </w:t>
       </w:r>
@@ -11575,27 +11305,14 @@
       <w:r>
         <w:t xml:space="preserve">Figura </w:t>
       </w:r>
-      <w:r>
-        <w:fldChar w:fldCharType="begin"/>
-      </w:r>
-      <w:r>
-        <w:instrText xml:space="preserve"> SEQ Figura \* ARABIC </w:instrText>
-      </w:r>
-      <w:r>
-        <w:fldChar w:fldCharType="separate"/>
-      </w:r>
-      <w:r>
-        <w:rPr>
-          <w:noProof/>
-        </w:rPr>
-        <w:t>34</w:t>
-      </w:r>
-      <w:r>
-        <w:rPr>
-          <w:noProof/>
-        </w:rPr>
-        <w:fldChar w:fldCharType="end"/>
-      </w:r>
+      <w:fldSimple w:instr=" SEQ Figura \* ARABIC ">
+        <w:r>
+          <w:rPr>
+            <w:noProof/>
+          </w:rPr>
+          <w:t>34</w:t>
+        </w:r>
+      </w:fldSimple>
       <w:r>
         <w:t xml:space="preserve"> Configuração das </w:t>
       </w:r>
@@ -11619,7 +11336,7 @@
           <w:bCs/>
         </w:rPr>
       </w:pPr>
-      <w:bookmarkStart w:id="29" w:name="_Toc99046797"/>
+      <w:bookmarkStart w:id="29" w:name="_Toc99128044"/>
       <w:r>
         <w:t>Passo 2:</w:t>
       </w:r>
@@ -11717,27 +11434,14 @@
       <w:r>
         <w:t xml:space="preserve">Figura </w:t>
       </w:r>
-      <w:r>
-        <w:fldChar w:fldCharType="begin"/>
-      </w:r>
-      <w:r>
-        <w:instrText xml:space="preserve"> SEQ Figura \* ARABIC </w:instrText>
-      </w:r>
-      <w:r>
-        <w:fldChar w:fldCharType="separate"/>
-      </w:r>
-      <w:r>
-        <w:rPr>
-          <w:noProof/>
-        </w:rPr>
-        <w:t>35</w:t>
-      </w:r>
-      <w:r>
-        <w:rPr>
-          <w:noProof/>
-        </w:rPr>
-        <w:fldChar w:fldCharType="end"/>
-      </w:r>
+      <w:fldSimple w:instr=" SEQ Figura \* ARABIC ">
+        <w:r>
+          <w:rPr>
+            <w:noProof/>
+          </w:rPr>
+          <w:t>35</w:t>
+        </w:r>
+      </w:fldSimple>
       <w:r>
         <w:t xml:space="preserve"> Estado das </w:t>
       </w:r>
@@ -11815,27 +11519,14 @@
       <w:r>
         <w:t xml:space="preserve">Figura </w:t>
       </w:r>
-      <w:r>
-        <w:fldChar w:fldCharType="begin"/>
-      </w:r>
-      <w:r>
-        <w:instrText xml:space="preserve"> SEQ Figura \* ARABIC </w:instrText>
-      </w:r>
-      <w:r>
-        <w:fldChar w:fldCharType="separate"/>
-      </w:r>
-      <w:r>
-        <w:rPr>
-          <w:noProof/>
-        </w:rPr>
-        <w:t>36</w:t>
-      </w:r>
-      <w:r>
-        <w:rPr>
-          <w:noProof/>
-        </w:rPr>
-        <w:fldChar w:fldCharType="end"/>
-      </w:r>
+      <w:fldSimple w:instr=" SEQ Figura \* ARABIC ">
+        <w:r>
+          <w:rPr>
+            <w:noProof/>
+          </w:rPr>
+          <w:t>36</w:t>
+        </w:r>
+      </w:fldSimple>
       <w:r>
         <w:t xml:space="preserve"> Estado das </w:t>
       </w:r>
@@ -11859,7 +11550,7 @@
           <w:iCs/>
         </w:rPr>
       </w:pPr>
-      <w:bookmarkStart w:id="30" w:name="_Toc99046798"/>
+      <w:bookmarkStart w:id="30" w:name="_Toc99128045"/>
       <w:r>
         <w:t xml:space="preserve">Passo 3: Configuração da </w:t>
       </w:r>
@@ -12086,27 +11777,14 @@
       <w:r>
         <w:t xml:space="preserve">Figura </w:t>
       </w:r>
-      <w:r>
-        <w:fldChar w:fldCharType="begin"/>
-      </w:r>
-      <w:r>
-        <w:instrText xml:space="preserve"> SEQ Figura \* ARABIC </w:instrText>
-      </w:r>
-      <w:r>
-        <w:fldChar w:fldCharType="separate"/>
-      </w:r>
-      <w:r>
-        <w:rPr>
-          <w:noProof/>
-        </w:rPr>
-        <w:t>37</w:t>
-      </w:r>
-      <w:r>
-        <w:rPr>
-          <w:noProof/>
-        </w:rPr>
-        <w:fldChar w:fldCharType="end"/>
-      </w:r>
+      <w:fldSimple w:instr=" SEQ Figura \* ARABIC ">
+        <w:r>
+          <w:rPr>
+            <w:noProof/>
+          </w:rPr>
+          <w:t>37</w:t>
+        </w:r>
+      </w:fldSimple>
       <w:r>
         <w:t xml:space="preserve"> Configuração da </w:t>
       </w:r>
@@ -12184,27 +11862,14 @@
       <w:r>
         <w:t xml:space="preserve">Figura </w:t>
       </w:r>
-      <w:r>
-        <w:fldChar w:fldCharType="begin"/>
-      </w:r>
-      <w:r>
-        <w:instrText xml:space="preserve"> SEQ Figura \* ARABIC </w:instrText>
-      </w:r>
-      <w:r>
-        <w:fldChar w:fldCharType="separate"/>
-      </w:r>
-      <w:r>
-        <w:rPr>
-          <w:noProof/>
-        </w:rPr>
-        <w:t>38</w:t>
-      </w:r>
-      <w:r>
-        <w:rPr>
-          <w:noProof/>
-        </w:rPr>
-        <w:fldChar w:fldCharType="end"/>
-      </w:r>
+      <w:fldSimple w:instr=" SEQ Figura \* ARABIC ">
+        <w:r>
+          <w:rPr>
+            <w:noProof/>
+          </w:rPr>
+          <w:t>38</w:t>
+        </w:r>
+      </w:fldSimple>
       <w:r>
         <w:t xml:space="preserve"> Ativação do modo </w:t>
       </w:r>
@@ -12285,27 +11950,14 @@
       <w:r>
         <w:t xml:space="preserve">Figura </w:t>
       </w:r>
-      <w:r>
-        <w:fldChar w:fldCharType="begin"/>
-      </w:r>
-      <w:r>
-        <w:instrText xml:space="preserve"> SEQ Figura \* ARABIC </w:instrText>
-      </w:r>
-      <w:r>
-        <w:fldChar w:fldCharType="separate"/>
-      </w:r>
-      <w:r>
-        <w:rPr>
-          <w:noProof/>
-        </w:rPr>
-        <w:t>39</w:t>
-      </w:r>
-      <w:r>
-        <w:rPr>
-          <w:noProof/>
-        </w:rPr>
-        <w:fldChar w:fldCharType="end"/>
-      </w:r>
+      <w:fldSimple w:instr=" SEQ Figura \* ARABIC ">
+        <w:r>
+          <w:rPr>
+            <w:noProof/>
+          </w:rPr>
+          <w:t>39</w:t>
+        </w:r>
+      </w:fldSimple>
       <w:r>
         <w:t xml:space="preserve"> Mensagens de </w:t>
       </w:r>
@@ -12611,7 +12263,7 @@
       <w:pPr>
         <w:pStyle w:val="Heading3"/>
       </w:pPr>
-      <w:bookmarkStart w:id="31" w:name="_Toc99046799"/>
+      <w:bookmarkStart w:id="31" w:name="_Toc99128046"/>
       <w:r>
         <w:lastRenderedPageBreak/>
         <w:t xml:space="preserve">Passo 4: </w:t>
@@ -12759,27 +12411,14 @@
       <w:r>
         <w:t xml:space="preserve">Figura </w:t>
       </w:r>
-      <w:r>
-        <w:fldChar w:fldCharType="begin"/>
-      </w:r>
-      <w:r>
-        <w:instrText xml:space="preserve"> SEQ Figura \* ARABIC </w:instrText>
-      </w:r>
-      <w:r>
-        <w:fldChar w:fldCharType="separate"/>
-      </w:r>
-      <w:r>
-        <w:rPr>
-          <w:noProof/>
-        </w:rPr>
-        <w:t>40</w:t>
-      </w:r>
-      <w:r>
-        <w:rPr>
-          <w:noProof/>
-        </w:rPr>
-        <w:fldChar w:fldCharType="end"/>
-      </w:r>
+      <w:fldSimple w:instr=" SEQ Figura \* ARABIC ">
+        <w:r>
+          <w:rPr>
+            <w:noProof/>
+          </w:rPr>
+          <w:t>40</w:t>
+        </w:r>
+      </w:fldSimple>
       <w:r>
         <w:t xml:space="preserve"> Estado das interfaces do PC</w:t>
       </w:r>
@@ -12793,7 +12432,7 @@
           <w:iCs/>
         </w:rPr>
       </w:pPr>
-      <w:bookmarkStart w:id="32" w:name="_Toc99046800"/>
+      <w:bookmarkStart w:id="32" w:name="_Toc99128047"/>
       <w:r>
         <w:t xml:space="preserve">Passo 5: </w:t>
       </w:r>
@@ -12892,27 +12531,14 @@
       <w:r>
         <w:t xml:space="preserve">Figura </w:t>
       </w:r>
-      <w:r>
-        <w:fldChar w:fldCharType="begin"/>
-      </w:r>
-      <w:r>
-        <w:instrText xml:space="preserve"> SEQ Figura \* ARABIC </w:instrText>
-      </w:r>
-      <w:r>
-        <w:fldChar w:fldCharType="separate"/>
-      </w:r>
-      <w:r>
-        <w:rPr>
-          <w:noProof/>
-        </w:rPr>
-        <w:t>41</w:t>
-      </w:r>
-      <w:r>
-        <w:rPr>
-          <w:noProof/>
-        </w:rPr>
-        <w:fldChar w:fldCharType="end"/>
-      </w:r>
+      <w:fldSimple w:instr=" SEQ Figura \* ARABIC ">
+        <w:r>
+          <w:rPr>
+            <w:noProof/>
+          </w:rPr>
+          <w:t>41</w:t>
+        </w:r>
+      </w:fldSimple>
       <w:r>
         <w:t xml:space="preserve"> Verificação da conectividade entre o pc e respetivo </w:t>
       </w:r>
@@ -12995,7 +12621,7 @@
       <w:pPr>
         <w:pStyle w:val="Heading3"/>
       </w:pPr>
-      <w:bookmarkStart w:id="33" w:name="_Toc99046801"/>
+      <w:bookmarkStart w:id="33" w:name="_Toc99128048"/>
       <w:r>
         <w:lastRenderedPageBreak/>
         <w:t xml:space="preserve">Passo 6: </w:t>
@@ -13096,27 +12722,14 @@
       <w:r>
         <w:t xml:space="preserve">Figura </w:t>
       </w:r>
-      <w:r>
-        <w:fldChar w:fldCharType="begin"/>
-      </w:r>
-      <w:r>
-        <w:instrText xml:space="preserve"> SEQ Figura \* ARABIC </w:instrText>
-      </w:r>
-      <w:r>
-        <w:fldChar w:fldCharType="separate"/>
-      </w:r>
-      <w:r>
-        <w:rPr>
-          <w:noProof/>
-        </w:rPr>
-        <w:t>42</w:t>
-      </w:r>
-      <w:r>
-        <w:rPr>
-          <w:noProof/>
-        </w:rPr>
-        <w:fldChar w:fldCharType="end"/>
-      </w:r>
+      <w:fldSimple w:instr=" SEQ Figura \* ARABIC ">
+        <w:r>
+          <w:rPr>
+            <w:noProof/>
+          </w:rPr>
+          <w:t>42</w:t>
+        </w:r>
+      </w:fldSimple>
       <w:r>
         <w:t xml:space="preserve"> Verificação de conectividade entre o PC e as </w:t>
       </w:r>
@@ -13146,7 +12759,7 @@
           <w:iCs/>
         </w:rPr>
       </w:pPr>
-      <w:bookmarkStart w:id="34" w:name="_Toc99046802"/>
+      <w:bookmarkStart w:id="34" w:name="_Toc99128049"/>
       <w:r>
         <w:t xml:space="preserve">Passo 7: Solução para resolver os problemas de conectividade no </w:t>
       </w:r>
@@ -13239,27 +12852,14 @@
       <w:r>
         <w:t xml:space="preserve">Figura </w:t>
       </w:r>
-      <w:r>
-        <w:fldChar w:fldCharType="begin"/>
-      </w:r>
-      <w:r>
-        <w:instrText xml:space="preserve"> SEQ Figura \* ARABIC </w:instrText>
-      </w:r>
-      <w:r>
-        <w:fldChar w:fldCharType="separate"/>
-      </w:r>
-      <w:r>
-        <w:rPr>
-          <w:noProof/>
-        </w:rPr>
-        <w:t>43</w:t>
-      </w:r>
-      <w:r>
-        <w:rPr>
-          <w:noProof/>
-        </w:rPr>
-        <w:fldChar w:fldCharType="end"/>
-      </w:r>
+      <w:fldSimple w:instr=" SEQ Figura \* ARABIC ">
+        <w:r>
+          <w:rPr>
+            <w:noProof/>
+          </w:rPr>
+          <w:t>43</w:t>
+        </w:r>
+      </w:fldSimple>
       <w:r>
         <w:t xml:space="preserve"> Configuração de rota estática entre router A e router B</w:t>
       </w:r>
@@ -13325,27 +12925,14 @@
       <w:r>
         <w:t xml:space="preserve">Figura </w:t>
       </w:r>
-      <w:r>
-        <w:fldChar w:fldCharType="begin"/>
-      </w:r>
-      <w:r>
-        <w:instrText xml:space="preserve"> SEQ Figura \* ARABIC </w:instrText>
-      </w:r>
-      <w:r>
-        <w:fldChar w:fldCharType="separate"/>
-      </w:r>
-      <w:r>
-        <w:rPr>
-          <w:noProof/>
-        </w:rPr>
-        <w:t>44</w:t>
-      </w:r>
-      <w:r>
-        <w:rPr>
-          <w:noProof/>
-        </w:rPr>
-        <w:fldChar w:fldCharType="end"/>
-      </w:r>
+      <w:fldSimple w:instr=" SEQ Figura \* ARABIC ">
+        <w:r>
+          <w:rPr>
+            <w:noProof/>
+          </w:rPr>
+          <w:t>44</w:t>
+        </w:r>
+      </w:fldSimple>
       <w:r>
         <w:t xml:space="preserve"> Conectividade entre o PC e as </w:t>
       </w:r>
@@ -13377,7 +12964,7 @@
           <w:u w:val="single"/>
         </w:rPr>
       </w:pPr>
-      <w:bookmarkStart w:id="35" w:name="_Toc99046803"/>
+      <w:bookmarkStart w:id="35" w:name="_Toc99128050"/>
       <w:r>
         <w:rPr>
           <w:b w:val="0"/>
@@ -13394,7 +12981,7 @@
       <w:pPr>
         <w:pStyle w:val="Heading3"/>
       </w:pPr>
-      <w:bookmarkStart w:id="36" w:name="_Toc99046804"/>
+      <w:bookmarkStart w:id="36" w:name="_Toc99128051"/>
       <w:r>
         <w:t xml:space="preserve">Passo 1: </w:t>
       </w:r>
@@ -13478,27 +13065,14 @@
       <w:r>
         <w:t xml:space="preserve">Figura </w:t>
       </w:r>
-      <w:r>
-        <w:fldChar w:fldCharType="begin"/>
-      </w:r>
-      <w:r>
-        <w:instrText xml:space="preserve"> SEQ Figura \* ARABIC </w:instrText>
-      </w:r>
-      <w:r>
-        <w:fldChar w:fldCharType="separate"/>
-      </w:r>
-      <w:r>
-        <w:rPr>
-          <w:noProof/>
-        </w:rPr>
-        <w:t>45</w:t>
-      </w:r>
-      <w:r>
-        <w:rPr>
-          <w:noProof/>
-        </w:rPr>
-        <w:fldChar w:fldCharType="end"/>
-      </w:r>
+      <w:fldSimple w:instr=" SEQ Figura \* ARABIC ">
+        <w:r>
+          <w:rPr>
+            <w:noProof/>
+          </w:rPr>
+          <w:t>45</w:t>
+        </w:r>
+      </w:fldSimple>
       <w:r>
         <w:t xml:space="preserve"> Listagem da configuração da </w:t>
       </w:r>
@@ -13609,7 +13183,7 @@
       <w:pPr>
         <w:pStyle w:val="Heading3"/>
       </w:pPr>
-      <w:bookmarkStart w:id="37" w:name="_Toc99046805"/>
+      <w:bookmarkStart w:id="37" w:name="_Toc99128052"/>
       <w:r>
         <w:t xml:space="preserve">Passo 2: </w:t>
       </w:r>
@@ -13705,27 +13279,14 @@
       <w:r>
         <w:t xml:space="preserve">Figura </w:t>
       </w:r>
-      <w:r>
-        <w:fldChar w:fldCharType="begin"/>
-      </w:r>
-      <w:r>
-        <w:instrText xml:space="preserve"> SEQ Figura \* ARABIC </w:instrText>
-      </w:r>
-      <w:r>
-        <w:fldChar w:fldCharType="separate"/>
-      </w:r>
-      <w:r>
-        <w:rPr>
-          <w:noProof/>
-        </w:rPr>
-        <w:t>46</w:t>
-      </w:r>
-      <w:r>
-        <w:rPr>
-          <w:noProof/>
-        </w:rPr>
-        <w:fldChar w:fldCharType="end"/>
-      </w:r>
+      <w:fldSimple w:instr=" SEQ Figura \* ARABIC ">
+        <w:r>
+          <w:rPr>
+            <w:noProof/>
+          </w:rPr>
+          <w:t>46</w:t>
+        </w:r>
+      </w:fldSimple>
       <w:r>
         <w:t xml:space="preserve"> Comando para limpar o conteúdo da neighbor cache de um router</w:t>
       </w:r>
@@ -13748,7 +13309,7 @@
           <w:iCs/>
         </w:rPr>
       </w:pPr>
-      <w:bookmarkStart w:id="38" w:name="_Toc99046806"/>
+      <w:bookmarkStart w:id="38" w:name="_Toc99128053"/>
       <w:r>
         <w:lastRenderedPageBreak/>
         <w:t xml:space="preserve">Passo 3: </w:t>
@@ -13856,27 +13417,14 @@
       <w:r>
         <w:t xml:space="preserve">Figura </w:t>
       </w:r>
-      <w:r>
-        <w:fldChar w:fldCharType="begin"/>
-      </w:r>
-      <w:r>
-        <w:instrText xml:space="preserve"> SEQ Figura \* ARABIC </w:instrText>
-      </w:r>
-      <w:r>
-        <w:fldChar w:fldCharType="separate"/>
-      </w:r>
-      <w:r>
-        <w:rPr>
-          <w:noProof/>
-        </w:rPr>
-        <w:t>47</w:t>
-      </w:r>
-      <w:r>
-        <w:rPr>
-          <w:noProof/>
-        </w:rPr>
-        <w:fldChar w:fldCharType="end"/>
-      </w:r>
+      <w:fldSimple w:instr=" SEQ Figura \* ARABIC ">
+        <w:r>
+          <w:rPr>
+            <w:noProof/>
+          </w:rPr>
+          <w:t>47</w:t>
+        </w:r>
+      </w:fldSimple>
       <w:r>
         <w:t xml:space="preserve"> Comando </w:t>
       </w:r>
@@ -13899,7 +13447,7 @@
       <w:pPr>
         <w:pStyle w:val="Heading3"/>
       </w:pPr>
-      <w:bookmarkStart w:id="39" w:name="_Toc99046807"/>
+      <w:bookmarkStart w:id="39" w:name="_Toc99128054"/>
       <w:r>
         <w:t>Passo 4: Verificar conectividade entre router A e PC</w:t>
       </w:r>
@@ -13989,27 +13537,14 @@
       <w:r>
         <w:t xml:space="preserve">Figura </w:t>
       </w:r>
-      <w:r>
-        <w:fldChar w:fldCharType="begin"/>
-      </w:r>
-      <w:r>
-        <w:instrText xml:space="preserve"> SEQ Figura \* ARABIC </w:instrText>
-      </w:r>
-      <w:r>
-        <w:fldChar w:fldCharType="separate"/>
-      </w:r>
-      <w:r>
-        <w:rPr>
-          <w:noProof/>
-        </w:rPr>
-        <w:t>48</w:t>
-      </w:r>
-      <w:r>
-        <w:rPr>
-          <w:noProof/>
-        </w:rPr>
-        <w:fldChar w:fldCharType="end"/>
-      </w:r>
+      <w:fldSimple w:instr=" SEQ Figura \* ARABIC ">
+        <w:r>
+          <w:rPr>
+            <w:noProof/>
+          </w:rPr>
+          <w:t>48</w:t>
+        </w:r>
+      </w:fldSimple>
       <w:r>
         <w:t xml:space="preserve"> Listagem das </w:t>
       </w:r>
@@ -14085,27 +13620,14 @@
       <w:r>
         <w:t xml:space="preserve">Figura </w:t>
       </w:r>
-      <w:r>
-        <w:fldChar w:fldCharType="begin"/>
-      </w:r>
-      <w:r>
-        <w:instrText xml:space="preserve"> SEQ Figura \* ARABIC </w:instrText>
-      </w:r>
-      <w:r>
-        <w:fldChar w:fldCharType="separate"/>
-      </w:r>
-      <w:r>
-        <w:rPr>
-          <w:noProof/>
-        </w:rPr>
-        <w:t>49</w:t>
-      </w:r>
-      <w:r>
-        <w:rPr>
-          <w:noProof/>
-        </w:rPr>
-        <w:fldChar w:fldCharType="end"/>
-      </w:r>
+      <w:fldSimple w:instr=" SEQ Figura \* ARABIC ">
+        <w:r>
+          <w:rPr>
+            <w:noProof/>
+          </w:rPr>
+          <w:t>49</w:t>
+        </w:r>
+      </w:fldSimple>
       <w:r>
         <w:t xml:space="preserve"> Listagem dos endereços </w:t>
       </w:r>
@@ -14181,27 +13703,14 @@
       <w:r>
         <w:t xml:space="preserve">Figura </w:t>
       </w:r>
-      <w:r>
-        <w:fldChar w:fldCharType="begin"/>
-      </w:r>
-      <w:r>
-        <w:instrText xml:space="preserve"> SEQ Figura \* ARABIC </w:instrText>
-      </w:r>
-      <w:r>
-        <w:fldChar w:fldCharType="separate"/>
-      </w:r>
-      <w:r>
-        <w:rPr>
-          <w:noProof/>
-        </w:rPr>
-        <w:t>50</w:t>
-      </w:r>
-      <w:r>
-        <w:rPr>
-          <w:noProof/>
-        </w:rPr>
-        <w:fldChar w:fldCharType="end"/>
-      </w:r>
+      <w:fldSimple w:instr=" SEQ Figura \* ARABIC ">
+        <w:r>
+          <w:rPr>
+            <w:noProof/>
+          </w:rPr>
+          <w:t>50</w:t>
+        </w:r>
+      </w:fldSimple>
       <w:r>
         <w:t xml:space="preserve"> Verificar conectividade entre router A e PC</w:t>
       </w:r>
@@ -14268,27 +13777,14 @@
       <w:r>
         <w:t xml:space="preserve">Figura </w:t>
       </w:r>
-      <w:r>
-        <w:fldChar w:fldCharType="begin"/>
-      </w:r>
-      <w:r>
-        <w:instrText xml:space="preserve"> SEQ Figura \* ARABIC </w:instrText>
-      </w:r>
-      <w:r>
-        <w:fldChar w:fldCharType="separate"/>
-      </w:r>
-      <w:r>
-        <w:rPr>
-          <w:noProof/>
-        </w:rPr>
-        <w:t>51</w:t>
-      </w:r>
-      <w:r>
-        <w:rPr>
-          <w:noProof/>
-        </w:rPr>
-        <w:fldChar w:fldCharType="end"/>
-      </w:r>
+      <w:fldSimple w:instr=" SEQ Figura \* ARABIC ">
+        <w:r>
+          <w:rPr>
+            <w:noProof/>
+          </w:rPr>
+          <w:t>51</w:t>
+        </w:r>
+      </w:fldSimple>
       <w:r>
         <w:t xml:space="preserve"> Verificar conectividade entre PC e router A</w:t>
       </w:r>
@@ -14298,7 +13794,7 @@
       <w:pPr>
         <w:pStyle w:val="Heading3"/>
       </w:pPr>
-      <w:bookmarkStart w:id="40" w:name="_Toc99046808"/>
+      <w:bookmarkStart w:id="40" w:name="_Toc99128055"/>
       <w:r>
         <w:t xml:space="preserve">Passo 5: Explicação de como se processa, no IPv6, o processo similar ao </w:t>
       </w:r>
@@ -14417,7 +13913,7 @@
         <w:pStyle w:val="Heading1"/>
         <w:jc w:val="center"/>
       </w:pPr>
-      <w:bookmarkStart w:id="41" w:name="_Toc99046809"/>
+      <w:bookmarkStart w:id="41" w:name="_Toc99128056"/>
       <w:r>
         <w:lastRenderedPageBreak/>
         <w:t>Cenário C – Protocolo IPv6 em cenários de transição</w:t>
@@ -14433,7 +13929,7 @@
           <w:u w:val="single"/>
         </w:rPr>
       </w:pPr>
-      <w:bookmarkStart w:id="42" w:name="_Toc99046810"/>
+      <w:bookmarkStart w:id="42" w:name="_Toc99128057"/>
       <w:r>
         <w:rPr>
           <w:b w:val="0"/>
@@ -14496,27 +13992,14 @@
       <w:r>
         <w:t xml:space="preserve">Figura </w:t>
       </w:r>
-      <w:r>
-        <w:fldChar w:fldCharType="begin"/>
-      </w:r>
-      <w:r>
-        <w:instrText xml:space="preserve"> SEQ Figura \* ARABIC </w:instrText>
-      </w:r>
-      <w:r>
-        <w:fldChar w:fldCharType="separate"/>
-      </w:r>
-      <w:r>
-        <w:rPr>
-          <w:noProof/>
-        </w:rPr>
-        <w:t>52</w:t>
-      </w:r>
-      <w:r>
-        <w:rPr>
-          <w:noProof/>
-        </w:rPr>
-        <w:fldChar w:fldCharType="end"/>
-      </w:r>
+      <w:fldSimple w:instr=" SEQ Figura \* ARABIC ">
+        <w:r>
+          <w:rPr>
+            <w:noProof/>
+          </w:rPr>
+          <w:t>52</w:t>
+        </w:r>
+      </w:fldSimple>
       <w:r>
         <w:t xml:space="preserve"> Topologia da rede</w:t>
       </w:r>
@@ -14531,7 +14014,7 @@
           <w:u w:val="single"/>
         </w:rPr>
       </w:pPr>
-      <w:bookmarkStart w:id="43" w:name="_Toc99046811"/>
+      <w:bookmarkStart w:id="43" w:name="_Toc99128058"/>
       <w:r>
         <w:rPr>
           <w:b w:val="0"/>
@@ -15267,7 +14750,7 @@
           <w:u w:val="single"/>
         </w:rPr>
       </w:pPr>
-      <w:bookmarkStart w:id="44" w:name="_Toc99046812"/>
+      <w:bookmarkStart w:id="44" w:name="_Toc99128059"/>
       <w:r>
         <w:rPr>
           <w:b w:val="0"/>
@@ -15335,27 +14818,14 @@
       <w:r>
         <w:t xml:space="preserve">Figura </w:t>
       </w:r>
-      <w:r>
-        <w:fldChar w:fldCharType="begin"/>
-      </w:r>
-      <w:r>
-        <w:instrText xml:space="preserve"> SEQ Figura \* ARABIC </w:instrText>
-      </w:r>
-      <w:r>
-        <w:fldChar w:fldCharType="separate"/>
-      </w:r>
-      <w:r>
-        <w:rPr>
-          <w:noProof/>
-        </w:rPr>
-        <w:t>53</w:t>
-      </w:r>
-      <w:r>
-        <w:rPr>
-          <w:noProof/>
-        </w:rPr>
-        <w:fldChar w:fldCharType="end"/>
-      </w:r>
+      <w:fldSimple w:instr=" SEQ Figura \* ARABIC ">
+        <w:r>
+          <w:rPr>
+            <w:noProof/>
+          </w:rPr>
+          <w:t>53</w:t>
+        </w:r>
+      </w:fldSimple>
       <w:r>
         <w:t xml:space="preserve"> Montagem da Rede</w:t>
       </w:r>
@@ -15370,7 +14840,7 @@
           <w:u w:val="single"/>
         </w:rPr>
       </w:pPr>
-      <w:bookmarkStart w:id="45" w:name="_Toc99046813"/>
+      <w:bookmarkStart w:id="45" w:name="_Toc99128060"/>
       <w:r>
         <w:rPr>
           <w:b w:val="0"/>
@@ -15404,7 +14874,7 @@
       <w:pPr>
         <w:pStyle w:val="Heading3"/>
       </w:pPr>
-      <w:bookmarkStart w:id="46" w:name="_Toc99046814"/>
+      <w:bookmarkStart w:id="46" w:name="_Toc99128061"/>
       <w:r>
         <w:t xml:space="preserve">Passo 1: Configuração das </w:t>
       </w:r>
@@ -15483,27 +14953,14 @@
       <w:r>
         <w:t xml:space="preserve">Figura </w:t>
       </w:r>
-      <w:r>
-        <w:fldChar w:fldCharType="begin"/>
-      </w:r>
-      <w:r>
-        <w:instrText xml:space="preserve"> SEQ Figura \* ARABIC </w:instrText>
-      </w:r>
-      <w:r>
-        <w:fldChar w:fldCharType="separate"/>
-      </w:r>
-      <w:r>
-        <w:rPr>
-          <w:noProof/>
-        </w:rPr>
-        <w:t>54</w:t>
-      </w:r>
-      <w:r>
-        <w:rPr>
-          <w:noProof/>
-        </w:rPr>
-        <w:fldChar w:fldCharType="end"/>
-      </w:r>
+      <w:fldSimple w:instr=" SEQ Figura \* ARABIC ">
+        <w:r>
+          <w:rPr>
+            <w:noProof/>
+          </w:rPr>
+          <w:t>54</w:t>
+        </w:r>
+      </w:fldSimple>
       <w:r>
         <w:t xml:space="preserve"> Configuração das </w:t>
       </w:r>
@@ -15577,27 +15034,14 @@
       <w:r>
         <w:t xml:space="preserve">Figura </w:t>
       </w:r>
-      <w:r>
-        <w:fldChar w:fldCharType="begin"/>
-      </w:r>
-      <w:r>
-        <w:instrText xml:space="preserve"> SEQ Figura \* ARABIC </w:instrText>
-      </w:r>
-      <w:r>
-        <w:fldChar w:fldCharType="separate"/>
-      </w:r>
-      <w:r>
-        <w:rPr>
-          <w:noProof/>
-        </w:rPr>
-        <w:t>55</w:t>
-      </w:r>
-      <w:r>
-        <w:rPr>
-          <w:noProof/>
-        </w:rPr>
-        <w:fldChar w:fldCharType="end"/>
-      </w:r>
+      <w:fldSimple w:instr=" SEQ Figura \* ARABIC ">
+        <w:r>
+          <w:rPr>
+            <w:noProof/>
+          </w:rPr>
+          <w:t>55</w:t>
+        </w:r>
+      </w:fldSimple>
       <w:r>
         <w:t xml:space="preserve"> Configuração das </w:t>
       </w:r>
@@ -15632,7 +15076,7 @@
       <w:pPr>
         <w:pStyle w:val="Heading3"/>
       </w:pPr>
-      <w:bookmarkStart w:id="47" w:name="_Toc99046815"/>
+      <w:bookmarkStart w:id="47" w:name="_Toc99128062"/>
       <w:r>
         <w:lastRenderedPageBreak/>
         <w:t xml:space="preserve">Passo </w:t>
@@ -15713,27 +15157,14 @@
       <w:r>
         <w:t xml:space="preserve">Figura </w:t>
       </w:r>
-      <w:r>
-        <w:fldChar w:fldCharType="begin"/>
-      </w:r>
-      <w:r>
-        <w:instrText xml:space="preserve"> SEQ Figura \* ARABIC </w:instrText>
-      </w:r>
-      <w:r>
-        <w:fldChar w:fldCharType="separate"/>
-      </w:r>
-      <w:r>
-        <w:rPr>
-          <w:noProof/>
-        </w:rPr>
-        <w:t>56</w:t>
-      </w:r>
-      <w:r>
-        <w:rPr>
-          <w:noProof/>
-        </w:rPr>
-        <w:fldChar w:fldCharType="end"/>
-      </w:r>
+      <w:fldSimple w:instr=" SEQ Figura \* ARABIC ">
+        <w:r>
+          <w:rPr>
+            <w:noProof/>
+          </w:rPr>
+          <w:t>56</w:t>
+        </w:r>
+      </w:fldSimple>
       <w:r>
         <w:t xml:space="preserve"> Listagem das </w:t>
       </w:r>
@@ -15807,27 +15238,14 @@
       <w:r>
         <w:t xml:space="preserve">Figura </w:t>
       </w:r>
-      <w:r>
-        <w:fldChar w:fldCharType="begin"/>
-      </w:r>
-      <w:r>
-        <w:instrText xml:space="preserve"> SEQ Figura \* ARABIC </w:instrText>
-      </w:r>
-      <w:r>
-        <w:fldChar w:fldCharType="separate"/>
-      </w:r>
-      <w:r>
-        <w:rPr>
-          <w:noProof/>
-        </w:rPr>
-        <w:t>57</w:t>
-      </w:r>
-      <w:r>
-        <w:rPr>
-          <w:noProof/>
-        </w:rPr>
-        <w:fldChar w:fldCharType="end"/>
-      </w:r>
+      <w:fldSimple w:instr=" SEQ Figura \* ARABIC ">
+        <w:r>
+          <w:rPr>
+            <w:noProof/>
+          </w:rPr>
+          <w:t>57</w:t>
+        </w:r>
+      </w:fldSimple>
       <w:r>
         <w:t xml:space="preserve"> Listagem das </w:t>
       </w:r>
@@ -15847,7 +15265,7 @@
       <w:pPr>
         <w:pStyle w:val="Heading3"/>
       </w:pPr>
-      <w:bookmarkStart w:id="48" w:name="_Toc99046816"/>
+      <w:bookmarkStart w:id="48" w:name="_Toc99128063"/>
       <w:r>
         <w:t>Passo 3: Configuração de um túnel manual IPv6 sobre IPV4</w:t>
       </w:r>
@@ -15915,27 +15333,14 @@
       <w:r>
         <w:t xml:space="preserve">Figura </w:t>
       </w:r>
-      <w:r>
-        <w:fldChar w:fldCharType="begin"/>
-      </w:r>
-      <w:r>
-        <w:instrText xml:space="preserve"> SEQ Figura \* ARABIC </w:instrText>
-      </w:r>
-      <w:r>
-        <w:fldChar w:fldCharType="separate"/>
-      </w:r>
-      <w:r>
-        <w:rPr>
-          <w:noProof/>
-        </w:rPr>
-        <w:t>58</w:t>
-      </w:r>
-      <w:r>
-        <w:rPr>
-          <w:noProof/>
-        </w:rPr>
-        <w:fldChar w:fldCharType="end"/>
-      </w:r>
+      <w:fldSimple w:instr=" SEQ Figura \* ARABIC ">
+        <w:r>
+          <w:rPr>
+            <w:noProof/>
+          </w:rPr>
+          <w:t>58</w:t>
+        </w:r>
+      </w:fldSimple>
       <w:r>
         <w:t xml:space="preserve"> Configuração do túnel - router A</w:t>
       </w:r>
@@ -15999,27 +15404,14 @@
       <w:r>
         <w:t xml:space="preserve">Figura </w:t>
       </w:r>
-      <w:r>
-        <w:fldChar w:fldCharType="begin"/>
-      </w:r>
-      <w:r>
-        <w:instrText xml:space="preserve"> SEQ Figura \* ARABIC </w:instrText>
-      </w:r>
-      <w:r>
-        <w:fldChar w:fldCharType="separate"/>
-      </w:r>
-      <w:r>
-        <w:rPr>
-          <w:noProof/>
-        </w:rPr>
-        <w:t>59</w:t>
-      </w:r>
-      <w:r>
-        <w:rPr>
-          <w:noProof/>
-        </w:rPr>
-        <w:fldChar w:fldCharType="end"/>
-      </w:r>
+      <w:fldSimple w:instr=" SEQ Figura \* ARABIC ">
+        <w:r>
+          <w:rPr>
+            <w:noProof/>
+          </w:rPr>
+          <w:t>59</w:t>
+        </w:r>
+      </w:fldSimple>
       <w:r>
         <w:t xml:space="preserve"> Configuração do túnel - Router B</w:t>
       </w:r>
@@ -16029,7 +15421,7 @@
       <w:pPr>
         <w:pStyle w:val="Heading3"/>
       </w:pPr>
-      <w:bookmarkStart w:id="49" w:name="_Toc99046817"/>
+      <w:bookmarkStart w:id="49" w:name="_Toc99128064"/>
       <w:r>
         <w:lastRenderedPageBreak/>
         <w:t>Passo 4: Verificação de conectividade entre dispositivos</w:t>
@@ -16118,27 +15510,14 @@
       <w:r>
         <w:t xml:space="preserve">Figura </w:t>
       </w:r>
-      <w:r>
-        <w:fldChar w:fldCharType="begin"/>
-      </w:r>
-      <w:r>
-        <w:instrText xml:space="preserve"> SEQ Figura \* ARABIC </w:instrText>
-      </w:r>
-      <w:r>
-        <w:fldChar w:fldCharType="separate"/>
-      </w:r>
-      <w:r>
-        <w:rPr>
-          <w:noProof/>
-        </w:rPr>
-        <w:t>60</w:t>
-      </w:r>
-      <w:r>
-        <w:rPr>
-          <w:noProof/>
-        </w:rPr>
-        <w:fldChar w:fldCharType="end"/>
-      </w:r>
+      <w:fldSimple w:instr=" SEQ Figura \* ARABIC ">
+        <w:r>
+          <w:rPr>
+            <w:noProof/>
+          </w:rPr>
+          <w:t>60</w:t>
+        </w:r>
+      </w:fldSimple>
       <w:r>
         <w:t xml:space="preserve"> Configuração das rotas - router A</w:t>
       </w:r>
@@ -16204,27 +15583,14 @@
       <w:r>
         <w:t xml:space="preserve">Figura </w:t>
       </w:r>
-      <w:r>
-        <w:fldChar w:fldCharType="begin"/>
-      </w:r>
-      <w:r>
-        <w:instrText xml:space="preserve"> SEQ Figura \* ARABIC </w:instrText>
-      </w:r>
-      <w:r>
-        <w:fldChar w:fldCharType="separate"/>
-      </w:r>
-      <w:r>
-        <w:rPr>
-          <w:noProof/>
-        </w:rPr>
-        <w:t>61</w:t>
-      </w:r>
-      <w:r>
-        <w:rPr>
-          <w:noProof/>
-        </w:rPr>
-        <w:fldChar w:fldCharType="end"/>
-      </w:r>
+      <w:fldSimple w:instr=" SEQ Figura \* ARABIC ">
+        <w:r>
+          <w:rPr>
+            <w:noProof/>
+          </w:rPr>
+          <w:t>61</w:t>
+        </w:r>
+      </w:fldSimple>
       <w:r>
         <w:t xml:space="preserve"> Configuração das Rotas - router B</w:t>
       </w:r>
@@ -16298,27 +15664,14 @@
       <w:r>
         <w:t xml:space="preserve">Figura </w:t>
       </w:r>
-      <w:r>
-        <w:fldChar w:fldCharType="begin"/>
-      </w:r>
-      <w:r>
-        <w:instrText xml:space="preserve"> SEQ Figura \* ARABIC </w:instrText>
-      </w:r>
-      <w:r>
-        <w:fldChar w:fldCharType="separate"/>
-      </w:r>
-      <w:r>
-        <w:rPr>
-          <w:noProof/>
-        </w:rPr>
-        <w:t>62</w:t>
-      </w:r>
-      <w:r>
-        <w:rPr>
-          <w:noProof/>
-        </w:rPr>
-        <w:fldChar w:fldCharType="end"/>
-      </w:r>
+      <w:fldSimple w:instr=" SEQ Figura \* ARABIC ">
+        <w:r>
+          <w:rPr>
+            <w:noProof/>
+          </w:rPr>
+          <w:t>62</w:t>
+        </w:r>
+      </w:fldSimple>
       <w:r>
         <w:t xml:space="preserve"> Verificação de conectividade do PC à </w:t>
       </w:r>
@@ -16331,6 +15684,64 @@
       </w:r>
       <w:r>
         <w:t xml:space="preserve"> F0/0 do router B</w:t>
+      </w:r>
+    </w:p>
+    <w:p>
+      <w:pPr>
+        <w:spacing w:after="200"/>
+      </w:pPr>
+      <w:r>
+        <w:br w:type="page"/>
+      </w:r>
+    </w:p>
+    <w:p>
+      <w:pPr>
+        <w:pStyle w:val="Heading1"/>
+        <w:jc w:val="center"/>
+      </w:pPr>
+      <w:bookmarkStart w:id="50" w:name="_Toc99128065"/>
+      <w:r>
+        <w:lastRenderedPageBreak/>
+        <w:t>Conclusão</w:t>
+      </w:r>
+      <w:bookmarkEnd w:id="50"/>
+    </w:p>
+    <w:p>
+      <w:pPr>
+        <w:jc w:val="both"/>
+      </w:pPr>
+      <w:r>
+        <w:t>Com este trabalho prático pretendeu-se demonstrar conhecimentos</w:t>
+      </w:r>
+      <w:r>
+        <w:t xml:space="preserve"> sobre</w:t>
+      </w:r>
+      <w:r>
+        <w:t xml:space="preserve"> p</w:t>
+      </w:r>
+      <w:r>
+        <w:t>rotocolo</w:t>
+      </w:r>
+      <w:r>
+        <w:t>s</w:t>
+      </w:r>
+      <w:r>
+        <w:t xml:space="preserve"> IPv4 e IPv6 em modo nativo e em cenários de transição</w:t>
+      </w:r>
+      <w:r>
+        <w:t xml:space="preserve">, </w:t>
+      </w:r>
+      <w:r>
+        <w:t xml:space="preserve">e </w:t>
+      </w:r>
+      <w:r>
+        <w:t>e</w:t>
+      </w:r>
+      <w:r>
+        <w:t>ncaminhamento baseado em rotas estáticas</w:t>
+      </w:r>
+      <w:r>
+        <w:t>.</w:t>
       </w:r>
     </w:p>
     <w:sectPr>
@@ -16773,7 +16184,16 @@
                               <w:sz w:val="40"/>
                               <w:szCs w:val="40"/>
                             </w:rPr>
-                            <w:t>14</w:t>
+                            <w:t>1</w:t>
+                          </w:r>
+                          <w:r>
+                            <w:rPr>
+                              <w:noProof/>
+                              <w:color w:val="FFFFFF" w:themeColor="background1"/>
+                              <w:sz w:val="40"/>
+                              <w:szCs w:val="40"/>
+                            </w:rPr>
+                            <w:t>4</w:t>
                           </w:r>
                           <w:r>
                             <w:rPr>
@@ -16838,7 +16258,16 @@
                         <w:sz w:val="40"/>
                         <w:szCs w:val="40"/>
                       </w:rPr>
-                      <w:t>14</w:t>
+                      <w:t>1</w:t>
+                    </w:r>
+                    <w:r>
+                      <w:rPr>
+                        <w:noProof/>
+                        <w:color w:val="FFFFFF" w:themeColor="background1"/>
+                        <w:sz w:val="40"/>
+                        <w:szCs w:val="40"/>
+                      </w:rPr>
+                      <w:t>4</w:t>
                     </w:r>
                     <w:r>
                       <w:rPr>
@@ -17268,7 +16697,16 @@
                               <w:sz w:val="40"/>
                               <w:szCs w:val="40"/>
                             </w:rPr>
-                            <w:t>15</w:t>
+                            <w:t>1</w:t>
+                          </w:r>
+                          <w:r>
+                            <w:rPr>
+                              <w:noProof/>
+                              <w:color w:val="FFFFFF" w:themeColor="background1"/>
+                              <w:sz w:val="40"/>
+                              <w:szCs w:val="40"/>
+                            </w:rPr>
+                            <w:t>5</w:t>
                           </w:r>
                           <w:r>
                             <w:rPr>
@@ -17333,7 +16771,16 @@
                         <w:sz w:val="40"/>
                         <w:szCs w:val="40"/>
                       </w:rPr>
-                      <w:t>15</w:t>
+                      <w:t>1</w:t>
+                    </w:r>
+                    <w:r>
+                      <w:rPr>
+                        <w:noProof/>
+                        <w:color w:val="FFFFFF" w:themeColor="background1"/>
+                        <w:sz w:val="40"/>
+                        <w:szCs w:val="40"/>
+                      </w:rPr>
+                      <w:t>5</w:t>
                     </w:r>
                     <w:r>
                       <w:rPr>
@@ -19313,10 +18760,6 @@
 </file>
 
 <file path=customXml/item2.xml><?xml version="1.0" encoding="utf-8"?>
-<b:Sources xmlns:b="http://schemas.openxmlformats.org/officeDocument/2006/bibliography" SelectedStyle="\APA.XSL" StyleName="APA"/>
-</file>
-
-<file path=customXml/item3.xml><?xml version="1.0" encoding="utf-8"?>
 <outs:outSpaceData xmlns:outs="http://schemas.microsoft.com/office/2009/outspace/metadata">
   <outs:relatedDates/>
   <outs:relatedDocuments/>
@@ -19326,13 +18769,17 @@
 </outs:outSpaceData>
 </file>
 
-<file path=customXml/item4.xml><?xml version="1.0" encoding="utf-8"?>
+<file path=customXml/item3.xml><?xml version="1.0" encoding="utf-8"?>
 <?mso-contentType ?>
 <FormTemplates xmlns="http://schemas.microsoft.com/sharepoint/v3/contenttype/forms">
   <Display>DocumentLibraryForm</Display>
   <Edit>AssetEditForm</Edit>
   <New>DocumentLibraryForm</New>
 </FormTemplates>
+</file>
+
+<file path=customXml/item4.xml><?xml version="1.0" encoding="utf-8"?>
+<b:Sources xmlns:b="http://schemas.openxmlformats.org/officeDocument/2006/bibliography" SelectedStyle="\APA.XSL" StyleName="APA"/>
 </file>
 
 <file path=customXml/itemProps1.xml><?xml version="1.0" encoding="utf-8"?>
@@ -19344,14 +18791,6 @@
 </file>
 
 <file path=customXml/itemProps2.xml><?xml version="1.0" encoding="utf-8"?>
-<ds:datastoreItem xmlns:ds="http://schemas.openxmlformats.org/officeDocument/2006/customXml" ds:itemID="{DAA717AB-4BF4-4E4B-8B3E-77B6088560FF}">
-  <ds:schemaRefs>
-    <ds:schemaRef ds:uri="http://schemas.openxmlformats.org/officeDocument/2006/bibliography"/>
-  </ds:schemaRefs>
-</ds:datastoreItem>
-</file>
-
-<file path=customXml/itemProps3.xml><?xml version="1.0" encoding="utf-8"?>
 <ds:datastoreItem xmlns:ds="http://schemas.openxmlformats.org/officeDocument/2006/customXml" ds:itemID="{800B806B-C3C7-4EFE-A57F-81DC87A14EE1}">
   <ds:schemaRefs>
     <ds:schemaRef ds:uri="http://schemas.microsoft.com/office/2009/outspace/metadata"/>
@@ -19359,10 +18798,18 @@
 </ds:datastoreItem>
 </file>
 
-<file path=customXml/itemProps4.xml><?xml version="1.0" encoding="utf-8"?>
+<file path=customXml/itemProps3.xml><?xml version="1.0" encoding="utf-8"?>
 <ds:datastoreItem xmlns:ds="http://schemas.openxmlformats.org/officeDocument/2006/customXml" ds:itemID="{B2136649-C642-4DEC-8AD0-2471BC4316A6}">
   <ds:schemaRefs>
     <ds:schemaRef ds:uri="http://schemas.microsoft.com/sharepoint/v3/contenttype/forms"/>
   </ds:schemaRefs>
 </ds:datastoreItem>
+</file>
+
+<file path=customXml/itemProps4.xml><?xml version="1.0" encoding="utf-8"?>
+<ds:datastoreItem xmlns:ds="http://schemas.openxmlformats.org/officeDocument/2006/customXml" ds:itemID="{DAA717AB-4BF4-4E4B-8B3E-77B6088560FF}">
+  <ds:schemaRefs>
+    <ds:schemaRef ds:uri="http://schemas.openxmlformats.org/officeDocument/2006/bibliography"/>
+  </ds:schemaRefs>
+</ds:datastoreItem>
 </file>
</xml_diff>